<commit_message>
adding changes to resume
</commit_message>
<xml_diff>
--- a/public/resume/simerResume.docx
+++ b/public/resume/simerResume.docx
@@ -5,13 +5,12 @@
     <w:p>
       <w:pPr>
         <w:rPr>
-          <w:color w:val="C45911" w:themeColor="accent2" w:themeShade="BF"/>
-          <w:sz w:val="32"/>
-          <w:szCs w:val="32"/>
-        </w:rPr>
-      </w:pPr>
-      <w:r>
-        <w:rPr>
+          <w:rFonts w:asciiTheme="majorHAnsi" w:hAnsiTheme="majorHAnsi" w:cstheme="majorHAnsi"/>
+        </w:rPr>
+      </w:pPr>
+      <w:r>
+        <w:rPr>
+          <w:rFonts w:asciiTheme="majorHAnsi" w:hAnsiTheme="majorHAnsi" w:cstheme="majorHAnsi"/>
           <w:b/>
           <w:color w:val="C45911" w:themeColor="accent2" w:themeShade="BF"/>
           <w:sz w:val="32"/>
@@ -21,6 +20,7 @@
       </w:r>
       <w:r>
         <w:rPr>
+          <w:rFonts w:asciiTheme="majorHAnsi" w:hAnsiTheme="majorHAnsi" w:cstheme="majorHAnsi"/>
           <w:b/>
           <w:color w:val="C45911" w:themeColor="accent2" w:themeShade="BF"/>
           <w:sz w:val="32"/>
@@ -28,142 +28,295 @@
         </w:rPr>
         <w:t>H</w:t>
       </w:r>
-    </w:p>
-    <w:p>
+      <w:r>
+        <w:rPr>
+          <w:rFonts w:asciiTheme="majorHAnsi" w:hAnsiTheme="majorHAnsi" w:cstheme="majorHAnsi"/>
+          <w:b/>
+          <w:color w:val="C45911" w:themeColor="accent2" w:themeShade="BF"/>
+          <w:sz w:val="32"/>
+          <w:szCs w:val="32"/>
+        </w:rPr>
+        <w:t xml:space="preserve"> </w:t>
+      </w:r>
+      <w:r>
+        <w:rPr>
+          <w:rFonts w:asciiTheme="majorHAnsi" w:hAnsiTheme="majorHAnsi" w:cstheme="majorHAnsi"/>
+          <w:color w:val="C45911" w:themeColor="accent2" w:themeShade="BF"/>
+          <w:sz w:val="32"/>
+          <w:szCs w:val="32"/>
+        </w:rPr>
+        <w:t xml:space="preserve"> </w:t>
+      </w:r>
+      <w:r>
+        <w:rPr>
+          <w:rFonts w:asciiTheme="majorHAnsi" w:hAnsiTheme="majorHAnsi" w:cstheme="majorHAnsi"/>
+          <w:color w:val="C45911" w:themeColor="accent2" w:themeShade="BF"/>
+          <w:sz w:val="32"/>
+          <w:szCs w:val="32"/>
+        </w:rPr>
+        <w:t xml:space="preserve">         </w:t>
+      </w:r>
+      <w:r>
+        <w:rPr>
+          <w:rFonts w:asciiTheme="majorHAnsi" w:hAnsiTheme="majorHAnsi" w:cstheme="majorHAnsi"/>
+          <w:color w:val="C45911" w:themeColor="accent2" w:themeShade="BF"/>
+          <w:sz w:val="32"/>
+          <w:szCs w:val="32"/>
+        </w:rPr>
+        <w:t xml:space="preserve"> </w:t>
+      </w:r>
       <w:hyperlink r:id="rId6" w:history="1">
         <w:r>
           <w:rPr>
             <w:rStyle w:val="Hyperlink"/>
+            <w:rFonts w:asciiTheme="majorHAnsi" w:hAnsiTheme="majorHAnsi" w:cstheme="majorHAnsi"/>
           </w:rPr>
           <w:t>singhsimer09@gmail.com</w:t>
         </w:r>
       </w:hyperlink>
       <w:r>
-        <w:t xml:space="preserve"> | 778-951-3608                                                  </w:t>
-      </w:r>
-      <w:r>
-        <w:t xml:space="preserve">  </w:t>
-      </w:r>
-      <w:r>
+        <w:rPr>
+          <w:rFonts w:asciiTheme="majorHAnsi" w:hAnsiTheme="majorHAnsi" w:cstheme="majorHAnsi"/>
+        </w:rPr>
+        <w:t xml:space="preserve"> </w:t>
+      </w:r>
+      <w:r>
+        <w:rPr>
+          <w:rFonts w:asciiTheme="majorHAnsi" w:hAnsiTheme="majorHAnsi" w:cstheme="majorHAnsi"/>
+        </w:rPr>
         <w:t xml:space="preserve">   </w:t>
       </w:r>
       <w:r>
-        <w:t xml:space="preserve">                                </w:t>
-      </w:r>
-      <w:r>
-        <w:t xml:space="preserve">                    </w:t>
-      </w:r>
-      <w:r>
+        <w:rPr>
+          <w:rFonts w:asciiTheme="majorHAnsi" w:hAnsiTheme="majorHAnsi" w:cstheme="majorHAnsi"/>
+        </w:rPr>
+        <w:t xml:space="preserve">             </w:t>
+      </w:r>
+      <w:r>
+        <w:rPr>
+          <w:rFonts w:asciiTheme="majorHAnsi" w:hAnsiTheme="majorHAnsi" w:cstheme="majorHAnsi"/>
+        </w:rPr>
+        <w:t xml:space="preserve"> </w:t>
+      </w:r>
+      <w:r>
+        <w:rPr>
+          <w:rFonts w:asciiTheme="majorHAnsi" w:hAnsiTheme="majorHAnsi" w:cstheme="majorHAnsi"/>
+        </w:rPr>
+        <w:t xml:space="preserve">         </w:t>
+      </w:r>
+      <w:r>
+        <w:rPr>
+          <w:rFonts w:asciiTheme="majorHAnsi" w:hAnsiTheme="majorHAnsi" w:cstheme="majorHAnsi"/>
+        </w:rPr>
+        <w:t>778-951-3608</w:t>
+      </w:r>
+      <w:r>
+        <w:rPr>
+          <w:rFonts w:asciiTheme="majorHAnsi" w:hAnsiTheme="majorHAnsi" w:cstheme="majorHAnsi"/>
+        </w:rPr>
+        <w:t xml:space="preserve">                                 </w:t>
+      </w:r>
+      <w:r>
+        <w:rPr>
+          <w:rFonts w:asciiTheme="majorHAnsi" w:hAnsiTheme="majorHAnsi" w:cstheme="majorHAnsi"/>
+        </w:rPr>
+        <w:t xml:space="preserve"> </w:t>
+      </w:r>
+      <w:r>
+        <w:rPr>
+          <w:rFonts w:asciiTheme="majorHAnsi" w:hAnsiTheme="majorHAnsi" w:cstheme="majorHAnsi"/>
+        </w:rPr>
         <w:t>Burnaby, BC</w:t>
       </w:r>
     </w:p>
-    <w:p/>
     <w:p>
       <w:pPr>
-        <w:rPr>
+        <w:jc w:val="center"/>
+        <w:rPr>
+          <w:rFonts w:asciiTheme="majorHAnsi" w:hAnsiTheme="majorHAnsi" w:cstheme="majorHAnsi"/>
+        </w:rPr>
+      </w:pPr>
+      <w:r>
+        <w:rPr>
+          <w:rFonts w:asciiTheme="majorHAnsi" w:hAnsiTheme="majorHAnsi" w:cstheme="majorHAnsi"/>
           <w:b/>
           <w:color w:val="C45911" w:themeColor="accent2" w:themeShade="BF"/>
           <w:sz w:val="32"/>
         </w:rPr>
-      </w:pPr>
-      <w:r>
-        <w:rPr>
-          <w:b/>
-          <w:color w:val="C45911" w:themeColor="accent2" w:themeShade="BF"/>
-          <w:sz w:val="32"/>
-        </w:rPr>
         <w:t>PROFILE</w:t>
       </w:r>
     </w:p>
     <w:p>
-      <w:r>
-        <w:t>I have 4 years of industry experience as a Full-Stack Developer and as a Software Instructor. I have a bachelor’s degree in electrical engineering and a post-graduate diploma in Web and Mobile app Development</w:t>
-      </w:r>
-      <w:r>
+      <w:pPr>
+        <w:rPr>
+          <w:rFonts w:asciiTheme="majorHAnsi" w:hAnsiTheme="majorHAnsi" w:cstheme="majorHAnsi"/>
+        </w:rPr>
+      </w:pPr>
+      <w:r>
+        <w:rPr>
+          <w:rFonts w:asciiTheme="majorHAnsi" w:hAnsiTheme="majorHAnsi" w:cstheme="majorHAnsi"/>
+        </w:rPr>
+        <w:t>I have a bachelor’s degree in electrical engineering and a post-graduate diploma in Web and Mobile app Development</w:t>
+      </w:r>
+      <w:r>
+        <w:rPr>
+          <w:rFonts w:asciiTheme="majorHAnsi" w:hAnsiTheme="majorHAnsi" w:cstheme="majorHAnsi"/>
+        </w:rPr>
         <w:t xml:space="preserve">. I have finished projects using frameworks like </w:t>
       </w:r>
       <w:r>
+        <w:rPr>
+          <w:rFonts w:asciiTheme="majorHAnsi" w:hAnsiTheme="majorHAnsi" w:cstheme="majorHAnsi"/>
+        </w:rPr>
         <w:t>R</w:t>
       </w:r>
       <w:r>
+        <w:rPr>
+          <w:rFonts w:asciiTheme="majorHAnsi" w:hAnsiTheme="majorHAnsi" w:cstheme="majorHAnsi"/>
+        </w:rPr>
         <w:t xml:space="preserve">eact, </w:t>
       </w:r>
       <w:r>
+        <w:rPr>
+          <w:rFonts w:asciiTheme="majorHAnsi" w:hAnsiTheme="majorHAnsi" w:cstheme="majorHAnsi"/>
+        </w:rPr>
         <w:t>R</w:t>
       </w:r>
       <w:r>
+        <w:rPr>
+          <w:rFonts w:asciiTheme="majorHAnsi" w:hAnsiTheme="majorHAnsi" w:cstheme="majorHAnsi"/>
+        </w:rPr>
         <w:t>eact</w:t>
       </w:r>
       <w:r>
+        <w:rPr>
+          <w:rFonts w:asciiTheme="majorHAnsi" w:hAnsiTheme="majorHAnsi" w:cstheme="majorHAnsi"/>
+        </w:rPr>
         <w:t>-</w:t>
       </w:r>
       <w:r>
+        <w:rPr>
+          <w:rFonts w:asciiTheme="majorHAnsi" w:hAnsiTheme="majorHAnsi" w:cstheme="majorHAnsi"/>
+        </w:rPr>
         <w:t xml:space="preserve">native, </w:t>
       </w:r>
       <w:r>
+        <w:rPr>
+          <w:rFonts w:asciiTheme="majorHAnsi" w:hAnsiTheme="majorHAnsi" w:cstheme="majorHAnsi"/>
+        </w:rPr>
         <w:t>T</w:t>
       </w:r>
       <w:r>
+        <w:rPr>
+          <w:rFonts w:asciiTheme="majorHAnsi" w:hAnsiTheme="majorHAnsi" w:cstheme="majorHAnsi"/>
+        </w:rPr>
         <w:t xml:space="preserve">ailwind </w:t>
       </w:r>
       <w:r>
+        <w:rPr>
+          <w:rFonts w:asciiTheme="majorHAnsi" w:hAnsiTheme="majorHAnsi" w:cstheme="majorHAnsi"/>
+        </w:rPr>
         <w:t>CSS</w:t>
       </w:r>
       <w:r>
+        <w:rPr>
+          <w:rFonts w:asciiTheme="majorHAnsi" w:hAnsiTheme="majorHAnsi" w:cstheme="majorHAnsi"/>
+        </w:rPr>
         <w:t xml:space="preserve">, </w:t>
       </w:r>
       <w:r>
+        <w:rPr>
+          <w:rFonts w:asciiTheme="majorHAnsi" w:hAnsiTheme="majorHAnsi" w:cstheme="majorHAnsi"/>
+        </w:rPr>
         <w:t>N</w:t>
       </w:r>
       <w:r>
+        <w:rPr>
+          <w:rFonts w:asciiTheme="majorHAnsi" w:hAnsiTheme="majorHAnsi" w:cstheme="majorHAnsi"/>
+        </w:rPr>
         <w:t xml:space="preserve">o </w:t>
       </w:r>
       <w:r>
+        <w:rPr>
+          <w:rFonts w:asciiTheme="majorHAnsi" w:hAnsiTheme="majorHAnsi" w:cstheme="majorHAnsi"/>
+        </w:rPr>
         <w:t>SQL/SQL</w:t>
       </w:r>
       <w:r>
+        <w:rPr>
+          <w:rFonts w:asciiTheme="majorHAnsi" w:hAnsiTheme="majorHAnsi" w:cstheme="majorHAnsi"/>
+        </w:rPr>
         <w:t xml:space="preserve"> </w:t>
       </w:r>
       <w:r>
+        <w:rPr>
+          <w:rFonts w:asciiTheme="majorHAnsi" w:hAnsiTheme="majorHAnsi" w:cstheme="majorHAnsi"/>
+        </w:rPr>
         <w:t>D</w:t>
       </w:r>
       <w:r>
+        <w:rPr>
+          <w:rFonts w:asciiTheme="majorHAnsi" w:hAnsiTheme="majorHAnsi" w:cstheme="majorHAnsi"/>
+        </w:rPr>
         <w:t>atabase</w:t>
       </w:r>
       <w:r>
+        <w:rPr>
+          <w:rFonts w:asciiTheme="majorHAnsi" w:hAnsiTheme="majorHAnsi" w:cstheme="majorHAnsi"/>
+        </w:rPr>
         <w:t>s</w:t>
       </w:r>
       <w:r>
+        <w:rPr>
+          <w:rFonts w:asciiTheme="majorHAnsi" w:hAnsiTheme="majorHAnsi" w:cstheme="majorHAnsi"/>
+        </w:rPr>
         <w:t xml:space="preserve">, and </w:t>
       </w:r>
       <w:r>
+        <w:rPr>
+          <w:rFonts w:asciiTheme="majorHAnsi" w:hAnsiTheme="majorHAnsi" w:cstheme="majorHAnsi"/>
+        </w:rPr>
         <w:t>W</w:t>
       </w:r>
       <w:r>
+        <w:rPr>
+          <w:rFonts w:asciiTheme="majorHAnsi" w:hAnsiTheme="majorHAnsi" w:cstheme="majorHAnsi"/>
+        </w:rPr>
         <w:t>ebsocket</w:t>
       </w:r>
       <w:r>
+        <w:rPr>
+          <w:rFonts w:asciiTheme="majorHAnsi" w:hAnsiTheme="majorHAnsi" w:cstheme="majorHAnsi"/>
+        </w:rPr>
         <w:t>.io</w:t>
       </w:r>
       <w:r>
+        <w:rPr>
+          <w:rFonts w:asciiTheme="majorHAnsi" w:hAnsiTheme="majorHAnsi" w:cstheme="majorHAnsi"/>
+        </w:rPr>
         <w:t xml:space="preserve">. Please see my website, </w:t>
       </w:r>
       <w:hyperlink r:id="rId7" w:history="1">
         <w:r>
           <w:rPr>
             <w:rStyle w:val="Hyperlink"/>
+            <w:rFonts w:asciiTheme="majorHAnsi" w:hAnsiTheme="majorHAnsi" w:cstheme="majorHAnsi"/>
           </w:rPr>
           <w:t>simer.dev</w:t>
         </w:r>
       </w:hyperlink>
       <w:r>
-        <w:t>, for a detailed look at my experience and education.</w:t>
+        <w:rPr>
+          <w:rFonts w:asciiTheme="majorHAnsi" w:hAnsiTheme="majorHAnsi" w:cstheme="majorHAnsi"/>
+        </w:rPr>
+        <w:t>, for a detailed look at my experience and education</w:t>
       </w:r>
     </w:p>
-    <w:p/>
     <w:p>
       <w:pPr>
-        <w:rPr>
+        <w:jc w:val="center"/>
+        <w:rPr>
+          <w:rFonts w:asciiTheme="majorHAnsi" w:hAnsiTheme="majorHAnsi" w:cstheme="majorHAnsi"/>
           <w:b/>
           <w:color w:val="C45911" w:themeColor="accent2" w:themeShade="BF"/>
           <w:sz w:val="32"/>
@@ -171,6 +324,7 @@
       </w:pPr>
       <w:r>
         <w:rPr>
+          <w:rFonts w:asciiTheme="majorHAnsi" w:hAnsiTheme="majorHAnsi" w:cstheme="majorHAnsi"/>
           <w:b/>
           <w:color w:val="C45911" w:themeColor="accent2" w:themeShade="BF"/>
           <w:sz w:val="32"/>
@@ -179,80 +333,180 @@
       </w:r>
     </w:p>
     <w:p>
-      <w:r>
-        <w:rPr>
+      <w:pPr>
+        <w:jc w:val="center"/>
+        <w:rPr>
+          <w:rFonts w:asciiTheme="majorHAnsi" w:hAnsiTheme="majorHAnsi" w:cstheme="majorHAnsi"/>
           <w:b/>
+          <w:color w:val="C45911" w:themeColor="accent2" w:themeShade="BF"/>
+          <w:sz w:val="32"/>
+        </w:rPr>
+      </w:pPr>
+      <w:r>
+        <w:rPr>
+          <w:rFonts w:asciiTheme="majorHAnsi" w:hAnsiTheme="majorHAnsi" w:cstheme="majorHAnsi"/>
+          <w:b/>
         </w:rPr>
         <w:t>HandyChef</w:t>
       </w:r>
       <w:r>
+        <w:rPr>
+          <w:rFonts w:asciiTheme="majorHAnsi" w:hAnsiTheme="majorHAnsi" w:cstheme="majorHAnsi"/>
+        </w:rPr>
         <w:t xml:space="preserve"> – Mobile Applicatio</w:t>
       </w:r>
       <w:r>
+        <w:rPr>
+          <w:rFonts w:asciiTheme="majorHAnsi" w:hAnsiTheme="majorHAnsi" w:cstheme="majorHAnsi"/>
+        </w:rPr>
         <w:t xml:space="preserve">n, </w:t>
       </w:r>
       <w:hyperlink r:id="rId8" w:history="1">
         <w:r>
           <w:rPr>
             <w:rStyle w:val="Hyperlink"/>
+            <w:rFonts w:asciiTheme="majorHAnsi" w:hAnsiTheme="majorHAnsi" w:cstheme="majorHAnsi"/>
           </w:rPr>
           <w:t>HandyChef.ca</w:t>
         </w:r>
       </w:hyperlink>
       <w:r>
+        <w:rPr>
+          <w:rFonts w:asciiTheme="majorHAnsi" w:hAnsiTheme="majorHAnsi" w:cstheme="majorHAnsi"/>
+        </w:rPr>
         <w:t xml:space="preserve">   </w:t>
       </w:r>
       <w:r>
+        <w:rPr>
+          <w:rFonts w:asciiTheme="majorHAnsi" w:hAnsiTheme="majorHAnsi" w:cstheme="majorHAnsi"/>
+        </w:rPr>
         <w:t xml:space="preserve"> </w:t>
       </w:r>
       <w:r>
+        <w:rPr>
+          <w:rFonts w:asciiTheme="majorHAnsi" w:hAnsiTheme="majorHAnsi" w:cstheme="majorHAnsi"/>
+        </w:rPr>
         <w:t xml:space="preserve">         </w:t>
       </w:r>
       <w:r>
+        <w:rPr>
+          <w:rFonts w:asciiTheme="majorHAnsi" w:hAnsiTheme="majorHAnsi" w:cstheme="majorHAnsi"/>
+        </w:rPr>
         <w:t xml:space="preserve">                                 </w:t>
       </w:r>
       <w:r>
+        <w:rPr>
+          <w:rFonts w:asciiTheme="majorHAnsi" w:hAnsiTheme="majorHAnsi" w:cstheme="majorHAnsi"/>
+        </w:rPr>
         <w:t xml:space="preserve">     </w:t>
       </w:r>
       <w:r>
-        <w:t xml:space="preserve">        </w:t>
-      </w:r>
-      <w:r>
+        <w:rPr>
+          <w:rFonts w:asciiTheme="majorHAnsi" w:hAnsiTheme="majorHAnsi" w:cstheme="majorHAnsi"/>
+        </w:rPr>
+        <w:t xml:space="preserve">       </w:t>
+      </w:r>
+      <w:r>
+        <w:rPr>
+          <w:rFonts w:asciiTheme="majorHAnsi" w:hAnsiTheme="majorHAnsi" w:cstheme="majorHAnsi"/>
+        </w:rPr>
+        <w:t xml:space="preserve">                </w:t>
+      </w:r>
+      <w:r>
+        <w:rPr>
+          <w:rFonts w:asciiTheme="majorHAnsi" w:hAnsiTheme="majorHAnsi" w:cstheme="majorHAnsi"/>
+        </w:rPr>
+        <w:t xml:space="preserve"> </w:t>
+      </w:r>
+      <w:r>
+        <w:rPr>
+          <w:rFonts w:asciiTheme="majorHAnsi" w:hAnsiTheme="majorHAnsi" w:cstheme="majorHAnsi"/>
+        </w:rPr>
+        <w:t xml:space="preserve">               </w:t>
+      </w:r>
+      <w:r>
+        <w:rPr>
+          <w:rFonts w:asciiTheme="majorHAnsi" w:hAnsiTheme="majorHAnsi" w:cstheme="majorHAnsi"/>
+        </w:rPr>
         <w:t>May 2022 – Aug 2022</w:t>
       </w:r>
     </w:p>
     <w:p>
-      <w:r>
-        <w:rPr>
+      <w:pPr>
+        <w:rPr>
+          <w:rFonts w:asciiTheme="majorHAnsi" w:hAnsiTheme="majorHAnsi" w:cstheme="majorHAnsi"/>
+        </w:rPr>
+      </w:pPr>
+      <w:r>
+        <w:rPr>
+          <w:rFonts w:asciiTheme="majorHAnsi" w:hAnsiTheme="majorHAnsi" w:cstheme="majorHAnsi"/>
           <w:b/>
         </w:rPr>
         <w:t>Pomodee</w:t>
       </w:r>
       <w:r>
+        <w:rPr>
+          <w:rFonts w:asciiTheme="majorHAnsi" w:hAnsiTheme="majorHAnsi" w:cstheme="majorHAnsi"/>
+        </w:rPr>
         <w:t xml:space="preserve"> – Web Application, </w:t>
       </w:r>
       <w:hyperlink r:id="rId9" w:history="1">
         <w:r>
           <w:rPr>
             <w:rStyle w:val="Hyperlink"/>
+            <w:rFonts w:asciiTheme="majorHAnsi" w:hAnsiTheme="majorHAnsi" w:cstheme="majorHAnsi"/>
           </w:rPr>
           <w:t>Pomodee.ca</w:t>
         </w:r>
       </w:hyperlink>
       <w:r>
+        <w:rPr>
+          <w:rFonts w:asciiTheme="majorHAnsi" w:hAnsiTheme="majorHAnsi" w:cstheme="majorHAnsi"/>
+        </w:rPr>
         <w:t xml:space="preserve">                                                                     </w:t>
       </w:r>
       <w:r>
+        <w:rPr>
+          <w:rFonts w:asciiTheme="majorHAnsi" w:hAnsiTheme="majorHAnsi" w:cstheme="majorHAnsi"/>
+        </w:rPr>
         <w:t xml:space="preserve">   </w:t>
       </w:r>
       <w:r>
+        <w:rPr>
+          <w:rFonts w:asciiTheme="majorHAnsi" w:hAnsiTheme="majorHAnsi" w:cstheme="majorHAnsi"/>
+        </w:rPr>
+        <w:t xml:space="preserve">              </w:t>
+      </w:r>
+      <w:r>
+        <w:rPr>
+          <w:rFonts w:asciiTheme="majorHAnsi" w:hAnsiTheme="majorHAnsi" w:cstheme="majorHAnsi"/>
+        </w:rPr>
+        <w:t xml:space="preserve"> </w:t>
+      </w:r>
+      <w:r>
+        <w:rPr>
+          <w:rFonts w:asciiTheme="majorHAnsi" w:hAnsiTheme="majorHAnsi" w:cstheme="majorHAnsi"/>
+        </w:rPr>
+        <w:t xml:space="preserve"> </w:t>
+      </w:r>
+      <w:r>
+        <w:rPr>
+          <w:rFonts w:asciiTheme="majorHAnsi" w:hAnsiTheme="majorHAnsi" w:cstheme="majorHAnsi"/>
+        </w:rPr>
+        <w:t xml:space="preserve">               </w:t>
+      </w:r>
+      <w:r>
+        <w:rPr>
+          <w:rFonts w:asciiTheme="majorHAnsi" w:hAnsiTheme="majorHAnsi" w:cstheme="majorHAnsi"/>
+        </w:rPr>
         <w:t>Jan 2022 - Apr 2022</w:t>
       </w:r>
     </w:p>
-    <w:p/>
     <w:p>
       <w:pPr>
-        <w:rPr>
+        <w:jc w:val="center"/>
+        <w:rPr>
+          <w:rFonts w:asciiTheme="majorHAnsi" w:hAnsiTheme="majorHAnsi" w:cstheme="majorHAnsi"/>
           <w:b/>
           <w:color w:val="C45911" w:themeColor="accent2" w:themeShade="BF"/>
           <w:sz w:val="32"/>
@@ -260,16 +514,23 @@
       </w:pPr>
       <w:r>
         <w:rPr>
+          <w:rFonts w:asciiTheme="majorHAnsi" w:hAnsiTheme="majorHAnsi" w:cstheme="majorHAnsi"/>
           <w:b/>
           <w:color w:val="C45911" w:themeColor="accent2" w:themeShade="BF"/>
           <w:sz w:val="32"/>
         </w:rPr>
-        <w:t xml:space="preserve">WORK EXPERIENCE </w:t>
+        <w:t>WORK EXPERIENCE</w:t>
       </w:r>
     </w:p>
     <w:p>
-      <w:r>
-        <w:rPr>
+      <w:pPr>
+        <w:rPr>
+          <w:rFonts w:asciiTheme="majorHAnsi" w:hAnsiTheme="majorHAnsi" w:cstheme="majorHAnsi"/>
+        </w:rPr>
+      </w:pPr>
+      <w:r>
+        <w:rPr>
+          <w:rFonts w:asciiTheme="majorHAnsi" w:hAnsiTheme="majorHAnsi" w:cstheme="majorHAnsi"/>
           <w:b/>
           <w:bCs/>
         </w:rPr>
@@ -277,61 +538,447 @@
       </w:r>
       <w:r>
         <w:rPr>
+          <w:rFonts w:asciiTheme="majorHAnsi" w:hAnsiTheme="majorHAnsi" w:cstheme="majorHAnsi"/>
           <w:b/>
           <w:bCs/>
         </w:rPr>
-        <w:t xml:space="preserve">   </w:t>
-      </w:r>
-      <w:r>
+        <w:t xml:space="preserve">  </w:t>
+      </w:r>
+      <w:r>
+        <w:rPr>
+          <w:rFonts w:asciiTheme="majorHAnsi" w:hAnsiTheme="majorHAnsi" w:cstheme="majorHAnsi"/>
+          <w:b/>
+          <w:bCs/>
+        </w:rPr>
+        <w:t xml:space="preserve">               </w:t>
+      </w:r>
+      <w:r>
+        <w:rPr>
+          <w:rFonts w:asciiTheme="majorHAnsi" w:hAnsiTheme="majorHAnsi" w:cstheme="majorHAnsi"/>
+          <w:b/>
+          <w:bCs/>
+        </w:rPr>
+        <w:t xml:space="preserve"> </w:t>
+      </w:r>
+      <w:r>
+        <w:rPr>
+          <w:rFonts w:asciiTheme="majorHAnsi" w:hAnsiTheme="majorHAnsi" w:cstheme="majorHAnsi"/>
+          <w:b/>
+          <w:bCs/>
+        </w:rPr>
+        <w:t xml:space="preserve">              </w:t>
+      </w:r>
+      <w:r>
+        <w:rPr>
+          <w:rFonts w:asciiTheme="majorHAnsi" w:hAnsiTheme="majorHAnsi" w:cstheme="majorHAnsi"/>
+        </w:rPr>
         <w:t>Aug 2022 – Current</w:t>
       </w:r>
     </w:p>
     <w:p>
-      <w:r>
+      <w:pPr>
+        <w:rPr>
+          <w:rFonts w:asciiTheme="majorHAnsi" w:hAnsiTheme="majorHAnsi" w:cstheme="majorHAnsi"/>
+        </w:rPr>
+      </w:pPr>
+      <w:r>
+        <w:rPr>
+          <w:rFonts w:asciiTheme="majorHAnsi" w:hAnsiTheme="majorHAnsi" w:cstheme="majorHAnsi"/>
+        </w:rPr>
         <w:t>London Drugs, Vancouver</w:t>
       </w:r>
     </w:p>
     <w:p>
-      <w:r>
-        <w:rPr>
+      <w:pPr>
+        <w:pStyle w:val="NormalWeb"/>
+        <w:numPr>
+          <w:ilvl w:val="0"/>
+          <w:numId w:val="13"/>
+        </w:numPr>
+        <w:spacing w:before="0" w:beforeAutospacing="0" w:after="0" w:afterAutospacing="0"/>
+        <w:ind w:left="714" w:hanging="357"/>
+        <w:rPr>
+          <w:rFonts w:asciiTheme="majorHAnsi" w:hAnsiTheme="majorHAnsi" w:cstheme="majorHAnsi"/>
+        </w:rPr>
+      </w:pPr>
+      <w:r>
+        <w:rPr>
+          <w:rFonts w:asciiTheme="majorHAnsi" w:hAnsiTheme="majorHAnsi" w:cstheme="majorHAnsi"/>
+        </w:rPr>
+        <w:t>Continuous interaction with the customers to assess their needs and aid regarding any hardware or software related issues</w:t>
+      </w:r>
+    </w:p>
+    <w:p>
+      <w:pPr>
+        <w:pStyle w:val="NormalWeb"/>
+        <w:numPr>
+          <w:ilvl w:val="0"/>
+          <w:numId w:val="13"/>
+        </w:numPr>
+        <w:spacing w:before="0" w:beforeAutospacing="0" w:after="0" w:afterAutospacing="0"/>
+        <w:ind w:left="714" w:hanging="357"/>
+        <w:rPr>
+          <w:rFonts w:asciiTheme="majorHAnsi" w:hAnsiTheme="majorHAnsi" w:cstheme="majorHAnsi"/>
+        </w:rPr>
+      </w:pPr>
+      <w:r>
+        <w:rPr>
+          <w:rFonts w:asciiTheme="majorHAnsi" w:hAnsiTheme="majorHAnsi" w:cstheme="majorHAnsi"/>
+        </w:rPr>
+        <w:t xml:space="preserve">Responsible to debug and repair issues related to the operating system, including MS Windows, Linux, and mac </w:t>
+      </w:r>
+    </w:p>
+    <w:p>
+      <w:pPr>
+        <w:rPr>
+          <w:rFonts w:asciiTheme="majorHAnsi" w:hAnsiTheme="majorHAnsi" w:cstheme="majorHAnsi"/>
+        </w:rPr>
+      </w:pPr>
+      <w:r>
+        <w:rPr>
+          <w:rFonts w:asciiTheme="majorHAnsi" w:hAnsiTheme="majorHAnsi" w:cstheme="majorHAnsi"/>
           <w:b/>
           <w:bCs/>
         </w:rPr>
-        <w:t xml:space="preserve">Full Stack Developer                                                                                                                </w:t>
-      </w:r>
-      <w:r>
+        <w:t xml:space="preserve">Full Stack Developer                                                                                                              </w:t>
+      </w:r>
+      <w:r>
+        <w:rPr>
+          <w:rFonts w:asciiTheme="majorHAnsi" w:hAnsiTheme="majorHAnsi" w:cstheme="majorHAnsi"/>
+          <w:b/>
+          <w:bCs/>
+        </w:rPr>
+        <w:t xml:space="preserve">                </w:t>
+      </w:r>
+      <w:r>
+        <w:rPr>
+          <w:rFonts w:asciiTheme="majorHAnsi" w:hAnsiTheme="majorHAnsi" w:cstheme="majorHAnsi"/>
+          <w:b/>
+          <w:bCs/>
+        </w:rPr>
+        <w:t xml:space="preserve">  </w:t>
+      </w:r>
+      <w:r>
+        <w:rPr>
+          <w:rFonts w:asciiTheme="majorHAnsi" w:hAnsiTheme="majorHAnsi" w:cstheme="majorHAnsi"/>
+          <w:b/>
+          <w:bCs/>
+        </w:rPr>
+        <w:t xml:space="preserve">              </w:t>
+      </w:r>
+      <w:r>
+        <w:rPr>
+          <w:rFonts w:asciiTheme="majorHAnsi" w:hAnsiTheme="majorHAnsi" w:cstheme="majorHAnsi"/>
+        </w:rPr>
         <w:t>Jan 2022 – Current</w:t>
       </w:r>
     </w:p>
     <w:p>
-      <w:r>
+      <w:pPr>
+        <w:rPr>
+          <w:rFonts w:asciiTheme="majorHAnsi" w:hAnsiTheme="majorHAnsi" w:cstheme="majorHAnsi"/>
+        </w:rPr>
+      </w:pPr>
+      <w:r>
+        <w:rPr>
+          <w:rFonts w:asciiTheme="majorHAnsi" w:hAnsiTheme="majorHAnsi" w:cstheme="majorHAnsi"/>
+        </w:rPr>
         <w:t>Freelanc</w:t>
       </w:r>
       <w:r>
+        <w:rPr>
+          <w:rFonts w:asciiTheme="majorHAnsi" w:hAnsiTheme="majorHAnsi" w:cstheme="majorHAnsi"/>
+        </w:rPr>
         <w:t>e</w:t>
       </w:r>
     </w:p>
     <w:p>
-      <w:r>
-        <w:rPr>
+      <w:pPr>
+        <w:pStyle w:val="ListParagraph"/>
+        <w:numPr>
+          <w:ilvl w:val="0"/>
+          <w:numId w:val="16"/>
+        </w:numPr>
+        <w:rPr>
+          <w:rFonts w:asciiTheme="majorHAnsi" w:hAnsiTheme="majorHAnsi" w:cstheme="majorHAnsi"/>
+        </w:rPr>
+      </w:pPr>
+      <w:r>
+        <w:rPr>
+          <w:rFonts w:asciiTheme="majorHAnsi" w:hAnsiTheme="majorHAnsi" w:cstheme="majorHAnsi"/>
+        </w:rPr>
+        <w:t>Implemented Technologies, including WordPress with custom themes and styling</w:t>
+      </w:r>
+    </w:p>
+    <w:p>
+      <w:pPr>
+        <w:pStyle w:val="ListParagraph"/>
+        <w:numPr>
+          <w:ilvl w:val="0"/>
+          <w:numId w:val="16"/>
+        </w:numPr>
+        <w:rPr>
+          <w:rFonts w:asciiTheme="majorHAnsi" w:hAnsiTheme="majorHAnsi" w:cstheme="majorHAnsi"/>
+        </w:rPr>
+      </w:pPr>
+      <w:r>
+        <w:rPr>
+          <w:rFonts w:asciiTheme="majorHAnsi" w:hAnsiTheme="majorHAnsi" w:cstheme="majorHAnsi"/>
+        </w:rPr>
+        <w:t>Created front and back end of the Web Application</w:t>
+      </w:r>
+      <w:r>
+        <w:rPr>
+          <w:rFonts w:asciiTheme="majorHAnsi" w:hAnsiTheme="majorHAnsi" w:cstheme="majorHAnsi"/>
+        </w:rPr>
+        <w:t>s</w:t>
+      </w:r>
+      <w:r>
+        <w:rPr>
+          <w:rFonts w:asciiTheme="majorHAnsi" w:hAnsiTheme="majorHAnsi" w:cstheme="majorHAnsi"/>
+        </w:rPr>
+        <w:t xml:space="preserve"> including the deployment with SEO strategies </w:t>
+      </w:r>
+      <w:r>
+        <w:rPr>
+          <w:rFonts w:asciiTheme="majorHAnsi" w:hAnsiTheme="majorHAnsi" w:cstheme="majorHAnsi"/>
+        </w:rPr>
+        <w:t>for websites</w:t>
+      </w:r>
+    </w:p>
+    <w:p>
+      <w:pPr>
+        <w:pStyle w:val="ListParagraph"/>
+        <w:numPr>
+          <w:ilvl w:val="0"/>
+          <w:numId w:val="16"/>
+        </w:numPr>
+        <w:rPr>
+          <w:rFonts w:asciiTheme="majorHAnsi" w:hAnsiTheme="majorHAnsi" w:cstheme="majorHAnsi"/>
+        </w:rPr>
+      </w:pPr>
+      <w:r>
+        <w:rPr>
+          <w:rFonts w:asciiTheme="majorHAnsi" w:hAnsiTheme="majorHAnsi" w:cstheme="majorHAnsi"/>
+        </w:rPr>
+        <w:t xml:space="preserve">Deployed Back-end using AWS Apache, and Heroku </w:t>
+      </w:r>
+    </w:p>
+    <w:p>
+      <w:pPr>
+        <w:pStyle w:val="ListParagraph"/>
+        <w:numPr>
+          <w:ilvl w:val="0"/>
+          <w:numId w:val="16"/>
+        </w:numPr>
+        <w:rPr>
+          <w:rFonts w:asciiTheme="majorHAnsi" w:hAnsiTheme="majorHAnsi" w:cstheme="majorHAnsi"/>
+        </w:rPr>
+      </w:pPr>
+      <w:r>
+        <w:rPr>
+          <w:rFonts w:asciiTheme="majorHAnsi" w:hAnsiTheme="majorHAnsi" w:cstheme="majorHAnsi"/>
+        </w:rPr>
+        <w:t xml:space="preserve">Analyse the search traffic using </w:t>
+      </w:r>
+      <w:proofErr w:type="spellStart"/>
+      <w:r>
+        <w:rPr>
+          <w:rFonts w:asciiTheme="majorHAnsi" w:hAnsiTheme="majorHAnsi" w:cstheme="majorHAnsi"/>
+        </w:rPr>
+        <w:t>ahref</w:t>
+      </w:r>
+      <w:proofErr w:type="spellEnd"/>
+      <w:r>
+        <w:rPr>
+          <w:rFonts w:asciiTheme="majorHAnsi" w:hAnsiTheme="majorHAnsi" w:cstheme="majorHAnsi"/>
+        </w:rPr>
+        <w:t xml:space="preserve">, </w:t>
+      </w:r>
+      <w:proofErr w:type="spellStart"/>
+      <w:r>
+        <w:rPr>
+          <w:rFonts w:asciiTheme="majorHAnsi" w:hAnsiTheme="majorHAnsi" w:cstheme="majorHAnsi"/>
+        </w:rPr>
+        <w:t>SEMRush</w:t>
+      </w:r>
+      <w:proofErr w:type="spellEnd"/>
+      <w:r>
+        <w:rPr>
+          <w:rFonts w:asciiTheme="majorHAnsi" w:hAnsiTheme="majorHAnsi" w:cstheme="majorHAnsi"/>
+        </w:rPr>
+        <w:t xml:space="preserve"> </w:t>
+      </w:r>
+      <w:r>
+        <w:rPr>
+          <w:rFonts w:asciiTheme="majorHAnsi" w:hAnsiTheme="majorHAnsi" w:cstheme="majorHAnsi"/>
+        </w:rPr>
+        <w:t>and google analytics to track user behavior</w:t>
+      </w:r>
+    </w:p>
+    <w:p>
+      <w:pPr>
+        <w:pStyle w:val="ListParagraph"/>
+        <w:numPr>
+          <w:ilvl w:val="0"/>
+          <w:numId w:val="16"/>
+        </w:numPr>
+        <w:rPr>
+          <w:rFonts w:asciiTheme="majorHAnsi" w:hAnsiTheme="majorHAnsi" w:cstheme="majorHAnsi"/>
+        </w:rPr>
+      </w:pPr>
+      <w:r>
+        <w:rPr>
+          <w:rFonts w:asciiTheme="majorHAnsi" w:hAnsiTheme="majorHAnsi" w:cstheme="majorHAnsi"/>
+        </w:rPr>
+        <w:t>Manipulate Back-end SEO element such as Robot.txt and .</w:t>
+      </w:r>
+      <w:proofErr w:type="spellStart"/>
+      <w:r>
+        <w:rPr>
+          <w:rFonts w:asciiTheme="majorHAnsi" w:hAnsiTheme="majorHAnsi" w:cstheme="majorHAnsi"/>
+        </w:rPr>
+        <w:t>htaccess</w:t>
+      </w:r>
+      <w:proofErr w:type="spellEnd"/>
+      <w:r>
+        <w:rPr>
+          <w:rFonts w:asciiTheme="majorHAnsi" w:hAnsiTheme="majorHAnsi" w:cstheme="majorHAnsi"/>
+        </w:rPr>
+        <w:t xml:space="preserve"> to optimise the search results</w:t>
+      </w:r>
+    </w:p>
+    <w:p>
+      <w:pPr>
+        <w:pStyle w:val="ListParagraph"/>
+        <w:numPr>
+          <w:ilvl w:val="0"/>
+          <w:numId w:val="16"/>
+        </w:numPr>
+        <w:rPr>
+          <w:rFonts w:asciiTheme="majorHAnsi" w:hAnsiTheme="majorHAnsi" w:cstheme="majorHAnsi"/>
+        </w:rPr>
+      </w:pPr>
+      <w:r>
+        <w:rPr>
+          <w:rFonts w:asciiTheme="majorHAnsi" w:hAnsiTheme="majorHAnsi" w:cstheme="majorHAnsi"/>
+        </w:rPr>
+        <w:t>Execute tests, collect and analyze data and results, identify trends and insights</w:t>
+      </w:r>
+    </w:p>
+    <w:p>
+      <w:pPr>
+        <w:pStyle w:val="ListParagraph"/>
+        <w:numPr>
+          <w:ilvl w:val="0"/>
+          <w:numId w:val="16"/>
+        </w:numPr>
+        <w:rPr>
+          <w:rFonts w:asciiTheme="majorHAnsi" w:hAnsiTheme="majorHAnsi" w:cstheme="majorHAnsi"/>
+        </w:rPr>
+      </w:pPr>
+      <w:r>
+        <w:rPr>
+          <w:rFonts w:asciiTheme="majorHAnsi" w:hAnsiTheme="majorHAnsi" w:cstheme="majorHAnsi"/>
+        </w:rPr>
+        <w:t>Perform ongoing keyword discovery, expansion and optimization</w:t>
+      </w:r>
+    </w:p>
+    <w:p>
+      <w:pPr>
+        <w:rPr>
+          <w:rFonts w:asciiTheme="majorHAnsi" w:hAnsiTheme="majorHAnsi" w:cstheme="majorHAnsi"/>
+        </w:rPr>
+      </w:pPr>
+      <w:r>
+        <w:rPr>
+          <w:rFonts w:asciiTheme="majorHAnsi" w:hAnsiTheme="majorHAnsi" w:cstheme="majorHAnsi"/>
           <w:b/>
           <w:bCs/>
         </w:rPr>
         <w:t xml:space="preserve">Software Instructor                                                                                                              </w:t>
       </w:r>
       <w:r>
+        <w:rPr>
+          <w:rFonts w:asciiTheme="majorHAnsi" w:hAnsiTheme="majorHAnsi" w:cstheme="majorHAnsi"/>
+          <w:b/>
+          <w:bCs/>
+        </w:rPr>
+        <w:t xml:space="preserve">               </w:t>
+      </w:r>
+      <w:r>
+        <w:rPr>
+          <w:rFonts w:asciiTheme="majorHAnsi" w:hAnsiTheme="majorHAnsi" w:cstheme="majorHAnsi"/>
+          <w:b/>
+          <w:bCs/>
+        </w:rPr>
+        <w:t xml:space="preserve">               </w:t>
+      </w:r>
+      <w:r>
+        <w:rPr>
+          <w:rFonts w:asciiTheme="majorHAnsi" w:hAnsiTheme="majorHAnsi" w:cstheme="majorHAnsi"/>
+        </w:rPr>
         <w:t xml:space="preserve">Aug 2019 – Dec 2020   </w:t>
       </w:r>
     </w:p>
     <w:p>
-      <w:r>
+      <w:pPr>
+        <w:rPr>
+          <w:rFonts w:asciiTheme="majorHAnsi" w:hAnsiTheme="majorHAnsi" w:cstheme="majorHAnsi"/>
+        </w:rPr>
+      </w:pPr>
+      <w:r>
+        <w:rPr>
+          <w:rFonts w:asciiTheme="majorHAnsi" w:hAnsiTheme="majorHAnsi" w:cstheme="majorHAnsi"/>
+        </w:rPr>
         <w:t>Ramanujan Academy, India</w:t>
       </w:r>
     </w:p>
-    <w:p/>
     <w:p>
       <w:pPr>
-        <w:rPr>
+        <w:pStyle w:val="NormalWeb"/>
+        <w:numPr>
+          <w:ilvl w:val="0"/>
+          <w:numId w:val="17"/>
+        </w:numPr>
+        <w:spacing w:before="0" w:beforeAutospacing="0" w:after="0" w:afterAutospacing="0"/>
+        <w:ind w:left="714" w:hanging="357"/>
+        <w:rPr>
+          <w:rFonts w:asciiTheme="majorHAnsi" w:hAnsiTheme="majorHAnsi" w:cstheme="majorHAnsi"/>
+        </w:rPr>
+      </w:pPr>
+      <w:r>
+        <w:rPr>
+          <w:rFonts w:asciiTheme="majorHAnsi" w:hAnsiTheme="majorHAnsi" w:cstheme="majorHAnsi"/>
+        </w:rPr>
+        <w:t>Tutor to provide industry-standard concepts which allow them to deep into the field</w:t>
+      </w:r>
+    </w:p>
+    <w:p>
+      <w:pPr>
+        <w:pStyle w:val="NormalWeb"/>
+        <w:numPr>
+          <w:ilvl w:val="0"/>
+          <w:numId w:val="17"/>
+        </w:numPr>
+        <w:spacing w:before="0" w:beforeAutospacing="0" w:after="0" w:afterAutospacing="0"/>
+        <w:ind w:left="714" w:hanging="357"/>
+        <w:rPr>
+          <w:rFonts w:asciiTheme="majorHAnsi" w:hAnsiTheme="majorHAnsi" w:cstheme="majorHAnsi"/>
+        </w:rPr>
+      </w:pPr>
+      <w:r>
+        <w:rPr>
+          <w:rFonts w:asciiTheme="majorHAnsi" w:hAnsiTheme="majorHAnsi" w:cstheme="majorHAnsi"/>
+        </w:rPr>
+        <w:t>Assist students in debugging/troubleshooting software as well as hardware related issues</w:t>
+      </w:r>
+    </w:p>
+    <w:p>
+      <w:pPr>
+        <w:jc w:val="center"/>
+        <w:rPr>
+          <w:rFonts w:asciiTheme="majorHAnsi" w:hAnsiTheme="majorHAnsi" w:cstheme="majorHAnsi"/>
           <w:b/>
           <w:color w:val="C45911" w:themeColor="accent2" w:themeShade="BF"/>
           <w:sz w:val="32"/>
@@ -339,6 +986,7 @@
       </w:pPr>
       <w:r>
         <w:rPr>
+          <w:rFonts w:asciiTheme="majorHAnsi" w:hAnsiTheme="majorHAnsi" w:cstheme="majorHAnsi"/>
           <w:b/>
           <w:color w:val="C45911" w:themeColor="accent2" w:themeShade="BF"/>
           <w:sz w:val="32"/>
@@ -347,125 +995,303 @@
       </w:r>
     </w:p>
     <w:p>
-      <w:r>
-        <w:rPr>
+      <w:pPr>
+        <w:rPr>
+          <w:rFonts w:asciiTheme="majorHAnsi" w:hAnsiTheme="majorHAnsi" w:cstheme="majorHAnsi"/>
+        </w:rPr>
+      </w:pPr>
+      <w:r>
+        <w:rPr>
+          <w:rFonts w:asciiTheme="majorHAnsi" w:hAnsiTheme="majorHAnsi" w:cstheme="majorHAnsi"/>
           <w:b/>
           <w:bCs/>
         </w:rPr>
         <w:t>Post-Graduation Diploma in Web and Mobile App Development</w:t>
       </w:r>
       <w:r>
+        <w:rPr>
+          <w:rFonts w:asciiTheme="majorHAnsi" w:hAnsiTheme="majorHAnsi" w:cstheme="majorHAnsi"/>
+        </w:rPr>
         <w:t xml:space="preserve">                       </w:t>
       </w:r>
       <w:r>
+        <w:rPr>
+          <w:rFonts w:asciiTheme="majorHAnsi" w:hAnsiTheme="majorHAnsi" w:cstheme="majorHAnsi"/>
+        </w:rPr>
         <w:t xml:space="preserve"> </w:t>
       </w:r>
       <w:r>
+        <w:rPr>
+          <w:rFonts w:asciiTheme="majorHAnsi" w:hAnsiTheme="majorHAnsi" w:cstheme="majorHAnsi"/>
+        </w:rPr>
         <w:t xml:space="preserve">    </w:t>
       </w:r>
       <w:r>
+        <w:rPr>
+          <w:rFonts w:asciiTheme="majorHAnsi" w:hAnsiTheme="majorHAnsi" w:cstheme="majorHAnsi"/>
+        </w:rPr>
         <w:t xml:space="preserve"> </w:t>
       </w:r>
       <w:r>
-        <w:t>May 2012</w:t>
-      </w:r>
-      <w:r>
+        <w:rPr>
+          <w:rFonts w:asciiTheme="majorHAnsi" w:hAnsiTheme="majorHAnsi" w:cstheme="majorHAnsi"/>
+        </w:rPr>
+        <w:t xml:space="preserve">      </w:t>
+      </w:r>
+      <w:r>
+        <w:rPr>
+          <w:rFonts w:asciiTheme="majorHAnsi" w:hAnsiTheme="majorHAnsi" w:cstheme="majorHAnsi"/>
+        </w:rPr>
+        <w:t xml:space="preserve">                            </w:t>
+      </w:r>
+      <w:r>
+        <w:rPr>
+          <w:rFonts w:asciiTheme="majorHAnsi" w:hAnsiTheme="majorHAnsi" w:cstheme="majorHAnsi"/>
+        </w:rPr>
+        <w:t>May 202</w:t>
+      </w:r>
+      <w:r>
+        <w:rPr>
+          <w:rFonts w:asciiTheme="majorHAnsi" w:hAnsiTheme="majorHAnsi" w:cstheme="majorHAnsi"/>
+        </w:rPr>
+        <w:t>1</w:t>
+      </w:r>
+      <w:r>
+        <w:rPr>
+          <w:rFonts w:asciiTheme="majorHAnsi" w:hAnsiTheme="majorHAnsi" w:cstheme="majorHAnsi"/>
+        </w:rPr>
         <w:t xml:space="preserve"> </w:t>
       </w:r>
       <w:r>
+        <w:rPr>
+          <w:rFonts w:asciiTheme="majorHAnsi" w:hAnsiTheme="majorHAnsi" w:cstheme="majorHAnsi"/>
+        </w:rPr>
         <w:t>-</w:t>
       </w:r>
       <w:r>
+        <w:rPr>
+          <w:rFonts w:asciiTheme="majorHAnsi" w:hAnsiTheme="majorHAnsi" w:cstheme="majorHAnsi"/>
+        </w:rPr>
         <w:t xml:space="preserve"> </w:t>
       </w:r>
       <w:r>
+        <w:rPr>
+          <w:rFonts w:asciiTheme="majorHAnsi" w:hAnsiTheme="majorHAnsi" w:cstheme="majorHAnsi"/>
+        </w:rPr>
         <w:t>Dec 2022</w:t>
       </w:r>
     </w:p>
     <w:p>
-      <w:r>
-        <w:t xml:space="preserve">Langara College, Vancouver BC </w:t>
+      <w:pPr>
+        <w:rPr>
+          <w:rFonts w:asciiTheme="majorHAnsi" w:hAnsiTheme="majorHAnsi" w:cstheme="majorHAnsi"/>
+        </w:rPr>
+      </w:pPr>
+      <w:r>
+        <w:rPr>
+          <w:rFonts w:asciiTheme="majorHAnsi" w:hAnsiTheme="majorHAnsi" w:cstheme="majorHAnsi"/>
+        </w:rPr>
+        <w:t>WordPress CMS, PHP, NodeJS, Java, React, React-Native, SEO Strategies</w:t>
+      </w:r>
+      <w:r>
+        <w:rPr>
+          <w:rFonts w:asciiTheme="majorHAnsi" w:hAnsiTheme="majorHAnsi" w:cstheme="majorHAnsi"/>
+        </w:rPr>
+        <w:t xml:space="preserve">                                </w:t>
+      </w:r>
+      <w:r>
+        <w:rPr>
+          <w:rFonts w:asciiTheme="majorHAnsi" w:hAnsiTheme="majorHAnsi" w:cstheme="majorHAnsi"/>
+        </w:rPr>
+        <w:t xml:space="preserve">Langara College, Vancouver BC   </w:t>
       </w:r>
     </w:p>
     <w:p>
-      <w:r>
-        <w:rPr>
+      <w:pPr>
+        <w:rPr>
+          <w:rFonts w:asciiTheme="majorHAnsi" w:hAnsiTheme="majorHAnsi" w:cstheme="majorHAnsi"/>
+        </w:rPr>
+      </w:pPr>
+      <w:r>
+        <w:rPr>
+          <w:rFonts w:asciiTheme="majorHAnsi" w:hAnsiTheme="majorHAnsi" w:cstheme="majorHAnsi"/>
           <w:b/>
           <w:bCs/>
         </w:rPr>
-        <w:t>Bachelor of Technology in electrical engineering</w:t>
-      </w:r>
-      <w:r>
-        <w:rPr>
+        <w:t xml:space="preserve">Bachelor of Technology in </w:t>
+      </w:r>
+      <w:r>
+        <w:rPr>
+          <w:rFonts w:asciiTheme="majorHAnsi" w:hAnsiTheme="majorHAnsi" w:cstheme="majorHAnsi"/>
           <w:b/>
           <w:bCs/>
         </w:rPr>
-        <w:t xml:space="preserve">                                                   </w:t>
-      </w:r>
-      <w:r>
-        <w:rPr>
+        <w:t>E</w:t>
+      </w:r>
+      <w:r>
+        <w:rPr>
+          <w:rFonts w:asciiTheme="majorHAnsi" w:hAnsiTheme="majorHAnsi" w:cstheme="majorHAnsi"/>
           <w:b/>
           <w:bCs/>
         </w:rPr>
-        <w:t xml:space="preserve"> </w:t>
-      </w:r>
-      <w:r>
-        <w:rPr>
+        <w:t xml:space="preserve">lectrical </w:t>
+      </w:r>
+      <w:r>
+        <w:rPr>
+          <w:rFonts w:asciiTheme="majorHAnsi" w:hAnsiTheme="majorHAnsi" w:cstheme="majorHAnsi"/>
           <w:b/>
           <w:bCs/>
         </w:rPr>
+        <w:t>E</w:t>
+      </w:r>
+      <w:r>
+        <w:rPr>
+          <w:rFonts w:asciiTheme="majorHAnsi" w:hAnsiTheme="majorHAnsi" w:cstheme="majorHAnsi"/>
+          <w:b/>
+          <w:bCs/>
+        </w:rPr>
+        <w:t>ngineering</w:t>
+      </w:r>
+      <w:r>
+        <w:rPr>
+          <w:rFonts w:asciiTheme="majorHAnsi" w:hAnsiTheme="majorHAnsi" w:cstheme="majorHAnsi"/>
+          <w:b/>
+          <w:bCs/>
+        </w:rPr>
+        <w:t xml:space="preserve">                                                   </w:t>
+      </w:r>
+      <w:r>
+        <w:rPr>
+          <w:rFonts w:asciiTheme="majorHAnsi" w:hAnsiTheme="majorHAnsi" w:cstheme="majorHAnsi"/>
+          <w:b/>
+          <w:bCs/>
+        </w:rPr>
         <w:t xml:space="preserve">  </w:t>
       </w:r>
       <w:r>
+        <w:rPr>
+          <w:rFonts w:asciiTheme="majorHAnsi" w:hAnsiTheme="majorHAnsi" w:cstheme="majorHAnsi"/>
+          <w:b/>
+          <w:bCs/>
+        </w:rPr>
+        <w:t xml:space="preserve">               </w:t>
+      </w:r>
+      <w:r>
+        <w:rPr>
+          <w:rFonts w:asciiTheme="majorHAnsi" w:hAnsiTheme="majorHAnsi" w:cstheme="majorHAnsi"/>
+          <w:b/>
+          <w:bCs/>
+        </w:rPr>
+        <w:t xml:space="preserve"> </w:t>
+      </w:r>
+      <w:r>
+        <w:rPr>
+          <w:rFonts w:asciiTheme="majorHAnsi" w:hAnsiTheme="majorHAnsi" w:cstheme="majorHAnsi"/>
+          <w:b/>
+          <w:bCs/>
+        </w:rPr>
+        <w:t xml:space="preserve">                 </w:t>
+      </w:r>
+      <w:r>
+        <w:rPr>
+          <w:rFonts w:asciiTheme="majorHAnsi" w:hAnsiTheme="majorHAnsi" w:cstheme="majorHAnsi"/>
+        </w:rPr>
         <w:t>August 2015</w:t>
       </w:r>
       <w:r>
+        <w:rPr>
+          <w:rFonts w:asciiTheme="majorHAnsi" w:hAnsiTheme="majorHAnsi" w:cstheme="majorHAnsi"/>
+        </w:rPr>
         <w:t xml:space="preserve"> </w:t>
       </w:r>
       <w:r>
+        <w:rPr>
+          <w:rFonts w:asciiTheme="majorHAnsi" w:hAnsiTheme="majorHAnsi" w:cstheme="majorHAnsi"/>
+        </w:rPr>
         <w:t>-</w:t>
       </w:r>
       <w:r>
+        <w:rPr>
+          <w:rFonts w:asciiTheme="majorHAnsi" w:hAnsiTheme="majorHAnsi" w:cstheme="majorHAnsi"/>
+        </w:rPr>
         <w:t xml:space="preserve"> </w:t>
       </w:r>
       <w:r>
+        <w:rPr>
+          <w:rFonts w:asciiTheme="majorHAnsi" w:hAnsiTheme="majorHAnsi" w:cstheme="majorHAnsi"/>
+        </w:rPr>
         <w:t>Jun 2019</w:t>
       </w:r>
     </w:p>
     <w:p>
-      <w:r>
-        <w:t>Lovely Professional University</w:t>
-      </w:r>
-      <w:r>
-        <w:t>, Phagwara Punjab</w:t>
-      </w:r>
-      <w:r>
+      <w:pPr>
+        <w:rPr>
+          <w:rFonts w:asciiTheme="majorHAnsi" w:hAnsiTheme="majorHAnsi" w:cstheme="majorHAnsi"/>
+        </w:rPr>
+      </w:pPr>
+      <w:r>
+        <w:rPr>
+          <w:rFonts w:asciiTheme="majorHAnsi" w:hAnsiTheme="majorHAnsi" w:cstheme="majorHAnsi"/>
+        </w:rPr>
+        <w:t>Technologies:</w:t>
+      </w:r>
+      <w:r>
+        <w:rPr>
+          <w:rFonts w:asciiTheme="majorHAnsi" w:hAnsiTheme="majorHAnsi" w:cstheme="majorHAnsi"/>
+          <w:b/>
+          <w:bCs/>
+        </w:rPr>
         <w:t xml:space="preserve"> </w:t>
+      </w:r>
+      <w:r>
+        <w:rPr>
+          <w:rFonts w:asciiTheme="majorHAnsi" w:hAnsiTheme="majorHAnsi" w:cstheme="majorHAnsi"/>
+        </w:rPr>
+        <w:t xml:space="preserve">C/C++, Java, MySQL/No SQL, WordPress CMS </w:t>
+      </w:r>
+      <w:r>
+        <w:rPr>
+          <w:rFonts w:asciiTheme="majorHAnsi" w:hAnsiTheme="majorHAnsi" w:cstheme="majorHAnsi"/>
+        </w:rPr>
+        <w:t xml:space="preserve">                                            </w:t>
+      </w:r>
+      <w:r>
+        <w:rPr>
+          <w:rFonts w:asciiTheme="majorHAnsi" w:hAnsiTheme="majorHAnsi" w:cstheme="majorHAnsi"/>
+        </w:rPr>
+        <w:t xml:space="preserve">Lovely Professional University, </w:t>
+      </w:r>
+      <w:r>
+        <w:rPr>
+          <w:rFonts w:asciiTheme="majorHAnsi" w:hAnsiTheme="majorHAnsi" w:cstheme="majorHAnsi"/>
+        </w:rPr>
+        <w:t>India</w:t>
       </w:r>
     </w:p>
     <w:p>
-      <w:r>
-        <w:t xml:space="preserve">     </w:t>
-      </w:r>
-    </w:p>
-    <w:p>
-      <w:pPr>
-        <w:rPr>
+      <w:pPr>
+        <w:rPr>
+          <w:rFonts w:asciiTheme="majorHAnsi" w:hAnsiTheme="majorHAnsi" w:cstheme="majorHAnsi"/>
+        </w:rPr>
+      </w:pPr>
+      <w:r>
+        <w:rPr>
+          <w:rFonts w:asciiTheme="majorHAnsi" w:hAnsiTheme="majorHAnsi" w:cstheme="majorHAnsi"/>
+        </w:rPr>
+        <w:t xml:space="preserve">                                                                                     </w:t>
+      </w:r>
+      <w:r>
+        <w:rPr>
+          <w:rFonts w:asciiTheme="majorHAnsi" w:hAnsiTheme="majorHAnsi" w:cstheme="majorHAnsi"/>
           <w:b/>
           <w:color w:val="C45911" w:themeColor="accent2" w:themeShade="BF"/>
           <w:sz w:val="32"/>
         </w:rPr>
-      </w:pPr>
-      <w:r>
-        <w:rPr>
-          <w:b/>
-          <w:color w:val="C45911" w:themeColor="accent2" w:themeShade="BF"/>
-          <w:sz w:val="32"/>
-        </w:rPr>
         <w:t xml:space="preserve">TECHNICAL </w:t>
       </w:r>
       <w:r>
         <w:rPr>
+          <w:rFonts w:asciiTheme="majorHAnsi" w:hAnsiTheme="majorHAnsi" w:cstheme="majorHAnsi"/>
           <w:b/>
           <w:color w:val="C45911" w:themeColor="accent2" w:themeShade="BF"/>
           <w:sz w:val="32"/>
@@ -480,18 +1306,27 @@
           <w:ilvl w:val="0"/>
           <w:numId w:val="2"/>
         </w:numPr>
-      </w:pPr>
-      <w:r>
+        <w:rPr>
+          <w:rFonts w:asciiTheme="majorHAnsi" w:hAnsiTheme="majorHAnsi" w:cstheme="majorHAnsi"/>
+        </w:rPr>
+      </w:pPr>
+      <w:r>
+        <w:rPr>
+          <w:rFonts w:asciiTheme="majorHAnsi" w:hAnsiTheme="majorHAnsi" w:cstheme="majorHAnsi"/>
+        </w:rPr>
         <w:t xml:space="preserve">Excellent Computer skills, including Data Visualisation tools such as MATLAB, LabView, </w:t>
       </w:r>
       <w:r>
+        <w:rPr>
+          <w:rFonts w:asciiTheme="majorHAnsi" w:hAnsiTheme="majorHAnsi" w:cstheme="majorHAnsi"/>
+        </w:rPr>
         <w:t xml:space="preserve">and </w:t>
       </w:r>
       <w:r>
+        <w:rPr>
+          <w:rFonts w:asciiTheme="majorHAnsi" w:hAnsiTheme="majorHAnsi" w:cstheme="majorHAnsi"/>
+        </w:rPr>
         <w:t>MS Power BI</w:t>
-      </w:r>
-      <w:r>
-        <w:t>.</w:t>
       </w:r>
     </w:p>
     <w:p>
@@ -501,18 +1336,45 @@
           <w:ilvl w:val="0"/>
           <w:numId w:val="2"/>
         </w:numPr>
-      </w:pPr>
-      <w:r>
+        <w:rPr>
+          <w:rFonts w:asciiTheme="majorHAnsi" w:hAnsiTheme="majorHAnsi" w:cstheme="majorHAnsi"/>
+        </w:rPr>
+      </w:pPr>
+      <w:r>
+        <w:rPr>
+          <w:rFonts w:asciiTheme="majorHAnsi" w:hAnsiTheme="majorHAnsi" w:cstheme="majorHAnsi"/>
+        </w:rPr>
         <w:t xml:space="preserve">Familiar with the platforms specifically used for </w:t>
       </w:r>
       <w:r>
+        <w:rPr>
+          <w:rFonts w:asciiTheme="majorHAnsi" w:hAnsiTheme="majorHAnsi" w:cstheme="majorHAnsi"/>
+        </w:rPr>
         <w:t xml:space="preserve">the </w:t>
       </w:r>
       <w:r>
+        <w:rPr>
+          <w:rFonts w:asciiTheme="majorHAnsi" w:hAnsiTheme="majorHAnsi" w:cstheme="majorHAnsi"/>
+        </w:rPr>
         <w:t xml:space="preserve">deployment of the </w:t>
       </w:r>
       <w:r>
-        <w:t>Applications, including AWS DevOps, Heroku, and Netlify.</w:t>
+        <w:rPr>
+          <w:rFonts w:asciiTheme="majorHAnsi" w:hAnsiTheme="majorHAnsi" w:cstheme="majorHAnsi"/>
+        </w:rPr>
+        <w:t>Applications, including AWS DevOps</w:t>
+      </w:r>
+      <w:r>
+        <w:rPr>
+          <w:rFonts w:asciiTheme="majorHAnsi" w:hAnsiTheme="majorHAnsi" w:cstheme="majorHAnsi"/>
+        </w:rPr>
+        <w:t xml:space="preserve"> – Apache Server</w:t>
+      </w:r>
+      <w:r>
+        <w:rPr>
+          <w:rFonts w:asciiTheme="majorHAnsi" w:hAnsiTheme="majorHAnsi" w:cstheme="majorHAnsi"/>
+        </w:rPr>
+        <w:t>, Heroku, and Netlify</w:t>
       </w:r>
     </w:p>
     <w:p>
@@ -522,63 +1384,15 @@
           <w:ilvl w:val="0"/>
           <w:numId w:val="2"/>
         </w:numPr>
-      </w:pPr>
-      <w:r>
-        <w:t xml:space="preserve">Proficient </w:t>
-      </w:r>
-      <w:r>
-        <w:t xml:space="preserve">in </w:t>
-      </w:r>
-      <w:r>
-        <w:t>general programming languages</w:t>
-      </w:r>
-      <w:r>
-        <w:t>,</w:t>
-      </w:r>
-      <w:r>
-        <w:t xml:space="preserve"> Object</w:t>
-      </w:r>
-      <w:r>
-        <w:t>-</w:t>
-      </w:r>
-      <w:r>
-        <w:t>Oriented concepts</w:t>
-      </w:r>
-      <w:r>
-        <w:t xml:space="preserve">, </w:t>
-      </w:r>
-      <w:r>
-        <w:t xml:space="preserve">the backend technologies such as NodeJS, </w:t>
-      </w:r>
-      <w:r>
-        <w:t xml:space="preserve">Python </w:t>
-      </w:r>
-      <w:r>
-        <w:t>–</w:t>
-      </w:r>
-      <w:r>
-        <w:t xml:space="preserve"> Django</w:t>
-      </w:r>
-      <w:r>
-        <w:t>, Bash Scripting</w:t>
-      </w:r>
-      <w:r>
-        <w:t xml:space="preserve"> </w:t>
-      </w:r>
-      <w:r>
-        <w:t xml:space="preserve">and Databases including SQL as well as NoSQL databases, can use complex queries to extract and </w:t>
-      </w:r>
-      <w:r>
-        <w:t>analyze</w:t>
-      </w:r>
-      <w:r>
-        <w:t xml:space="preserve"> the data</w:t>
-      </w:r>
-      <w:r>
-        <w:t>.</w:t>
-      </w:r>
-      <w:r>
-        <w:t xml:space="preserve"> </w:t>
+        <w:rPr>
+          <w:rFonts w:asciiTheme="majorHAnsi" w:hAnsiTheme="majorHAnsi" w:cstheme="majorHAnsi"/>
+        </w:rPr>
+      </w:pPr>
+      <w:r>
+        <w:rPr>
+          <w:rFonts w:asciiTheme="majorHAnsi" w:hAnsiTheme="majorHAnsi" w:cstheme="majorHAnsi"/>
+        </w:rPr>
+        <w:t>Experience working with the Web Analytics tools, Google Analytics, Google search console, and Keyword tools</w:t>
       </w:r>
     </w:p>
     <w:p>
@@ -588,26 +1402,256 @@
           <w:ilvl w:val="0"/>
           <w:numId w:val="2"/>
         </w:numPr>
-      </w:pPr>
-      <w:r>
-        <w:t xml:space="preserve">Familiar with various Front-end technologies, including React, React-Native, </w:t>
-      </w:r>
-      <w:r>
+        <w:rPr>
+          <w:rFonts w:asciiTheme="majorHAnsi" w:hAnsiTheme="majorHAnsi" w:cstheme="majorHAnsi"/>
+        </w:rPr>
+      </w:pPr>
+      <w:r>
+        <w:rPr>
+          <w:rFonts w:asciiTheme="majorHAnsi" w:hAnsiTheme="majorHAnsi" w:cstheme="majorHAnsi"/>
+        </w:rPr>
+        <w:t xml:space="preserve">Proficient </w:t>
+      </w:r>
+      <w:r>
+        <w:rPr>
+          <w:rFonts w:asciiTheme="majorHAnsi" w:hAnsiTheme="majorHAnsi" w:cstheme="majorHAnsi"/>
+        </w:rPr>
+        <w:t xml:space="preserve">in </w:t>
+      </w:r>
+      <w:r>
+        <w:rPr>
+          <w:rFonts w:asciiTheme="majorHAnsi" w:hAnsiTheme="majorHAnsi" w:cstheme="majorHAnsi"/>
+        </w:rPr>
+        <w:t>general programming languages</w:t>
+      </w:r>
+      <w:r>
+        <w:rPr>
+          <w:rFonts w:asciiTheme="majorHAnsi" w:hAnsiTheme="majorHAnsi" w:cstheme="majorHAnsi"/>
+        </w:rPr>
+        <w:t>,</w:t>
+      </w:r>
+      <w:r>
+        <w:rPr>
+          <w:rFonts w:asciiTheme="majorHAnsi" w:hAnsiTheme="majorHAnsi" w:cstheme="majorHAnsi"/>
+        </w:rPr>
+        <w:t xml:space="preserve"> Object</w:t>
+      </w:r>
+      <w:r>
+        <w:rPr>
+          <w:rFonts w:asciiTheme="majorHAnsi" w:hAnsiTheme="majorHAnsi" w:cstheme="majorHAnsi"/>
+        </w:rPr>
+        <w:t>-</w:t>
+      </w:r>
+      <w:r>
+        <w:rPr>
+          <w:rFonts w:asciiTheme="majorHAnsi" w:hAnsiTheme="majorHAnsi" w:cstheme="majorHAnsi"/>
+        </w:rPr>
+        <w:t>Oriented concepts</w:t>
+      </w:r>
+      <w:r>
+        <w:rPr>
+          <w:rFonts w:asciiTheme="majorHAnsi" w:hAnsiTheme="majorHAnsi" w:cstheme="majorHAnsi"/>
+        </w:rPr>
+        <w:t xml:space="preserve">, </w:t>
+      </w:r>
+      <w:r>
+        <w:rPr>
+          <w:rFonts w:asciiTheme="majorHAnsi" w:hAnsiTheme="majorHAnsi" w:cstheme="majorHAnsi"/>
+        </w:rPr>
+        <w:t xml:space="preserve">the backend technologies such as NodeJS, </w:t>
+      </w:r>
+      <w:r>
+        <w:rPr>
+          <w:rFonts w:asciiTheme="majorHAnsi" w:hAnsiTheme="majorHAnsi" w:cstheme="majorHAnsi"/>
+        </w:rPr>
+        <w:t xml:space="preserve">Python </w:t>
+      </w:r>
+      <w:r>
+        <w:rPr>
+          <w:rFonts w:asciiTheme="majorHAnsi" w:hAnsiTheme="majorHAnsi" w:cstheme="majorHAnsi"/>
+        </w:rPr>
+        <w:t>–</w:t>
+      </w:r>
+      <w:r>
+        <w:rPr>
+          <w:rFonts w:asciiTheme="majorHAnsi" w:hAnsiTheme="majorHAnsi" w:cstheme="majorHAnsi"/>
+        </w:rPr>
+        <w:t xml:space="preserve"> Django</w:t>
+      </w:r>
+      <w:r>
+        <w:rPr>
+          <w:rFonts w:asciiTheme="majorHAnsi" w:hAnsiTheme="majorHAnsi" w:cstheme="majorHAnsi"/>
+        </w:rPr>
+        <w:t>, Bash Scripting</w:t>
+      </w:r>
+      <w:r>
+        <w:rPr>
+          <w:rFonts w:asciiTheme="majorHAnsi" w:hAnsiTheme="majorHAnsi" w:cstheme="majorHAnsi"/>
+        </w:rPr>
+        <w:t xml:space="preserve"> </w:t>
+      </w:r>
+      <w:r>
+        <w:rPr>
+          <w:rFonts w:asciiTheme="majorHAnsi" w:hAnsiTheme="majorHAnsi" w:cstheme="majorHAnsi"/>
+        </w:rPr>
+        <w:t xml:space="preserve">and Databases including SQL as well as NoSQL databases, can use complex queries to extract and </w:t>
+      </w:r>
+      <w:r>
+        <w:rPr>
+          <w:rFonts w:asciiTheme="majorHAnsi" w:hAnsiTheme="majorHAnsi" w:cstheme="majorHAnsi"/>
+        </w:rPr>
+        <w:t>analyze</w:t>
+      </w:r>
+      <w:r>
+        <w:rPr>
+          <w:rFonts w:asciiTheme="majorHAnsi" w:hAnsiTheme="majorHAnsi" w:cstheme="majorHAnsi"/>
+        </w:rPr>
+        <w:t xml:space="preserve"> the data</w:t>
+      </w:r>
+    </w:p>
+    <w:p>
+      <w:pPr>
+        <w:pStyle w:val="ListParagraph"/>
+        <w:numPr>
+          <w:ilvl w:val="0"/>
+          <w:numId w:val="2"/>
+        </w:numPr>
+        <w:rPr>
+          <w:rFonts w:asciiTheme="majorHAnsi" w:hAnsiTheme="majorHAnsi" w:cstheme="majorHAnsi"/>
+        </w:rPr>
+      </w:pPr>
+      <w:r>
+        <w:rPr>
+          <w:rFonts w:asciiTheme="majorHAnsi" w:hAnsiTheme="majorHAnsi" w:cstheme="majorHAnsi"/>
+        </w:rPr>
+        <w:t>F</w:t>
+      </w:r>
+      <w:r>
+        <w:rPr>
+          <w:rFonts w:asciiTheme="majorHAnsi" w:hAnsiTheme="majorHAnsi" w:cstheme="majorHAnsi"/>
+        </w:rPr>
+        <w:t xml:space="preserve">amiliar with various Front-end technologies, including React, React-Native, </w:t>
+      </w:r>
+      <w:r>
+        <w:rPr>
+          <w:rFonts w:asciiTheme="majorHAnsi" w:hAnsiTheme="majorHAnsi" w:cstheme="majorHAnsi"/>
+        </w:rPr>
         <w:t>jQuery</w:t>
       </w:r>
       <w:r>
+        <w:rPr>
+          <w:rFonts w:asciiTheme="majorHAnsi" w:hAnsiTheme="majorHAnsi" w:cstheme="majorHAnsi"/>
+        </w:rPr>
         <w:t xml:space="preserve">, HTML5, CSS3, CSS based libraries such as Bootstrap </w:t>
       </w:r>
       <w:r>
+        <w:rPr>
+          <w:rFonts w:asciiTheme="majorHAnsi" w:hAnsiTheme="majorHAnsi" w:cstheme="majorHAnsi"/>
+        </w:rPr>
         <w:t xml:space="preserve">and </w:t>
       </w:r>
       <w:r>
-        <w:t>Tailwind CSS.</w:t>
+        <w:rPr>
+          <w:rFonts w:asciiTheme="majorHAnsi" w:hAnsiTheme="majorHAnsi" w:cstheme="majorHAnsi"/>
+        </w:rPr>
+        <w:t>Tailwind CSS</w:t>
+      </w:r>
+    </w:p>
+    <w:p>
+      <w:pPr>
+        <w:pStyle w:val="ListParagraph"/>
+        <w:numPr>
+          <w:ilvl w:val="0"/>
+          <w:numId w:val="2"/>
+        </w:numPr>
+        <w:rPr>
+          <w:rFonts w:asciiTheme="majorHAnsi" w:hAnsiTheme="majorHAnsi" w:cstheme="majorHAnsi"/>
+        </w:rPr>
+      </w:pPr>
+      <w:r>
+        <w:rPr>
+          <w:rFonts w:asciiTheme="majorHAnsi" w:hAnsiTheme="majorHAnsi" w:cstheme="majorHAnsi"/>
+        </w:rPr>
+        <w:t xml:space="preserve">Experience working with the testing libraries such as Jest, A/B, Multivariant clone testing </w:t>
+      </w:r>
+    </w:p>
+    <w:p>
+      <w:pPr>
+        <w:pStyle w:val="ListParagraph"/>
+        <w:numPr>
+          <w:ilvl w:val="0"/>
+          <w:numId w:val="2"/>
+        </w:numPr>
+        <w:rPr>
+          <w:rFonts w:asciiTheme="majorHAnsi" w:hAnsiTheme="majorHAnsi" w:cstheme="majorHAnsi"/>
+        </w:rPr>
+      </w:pPr>
+      <w:r>
+        <w:rPr>
+          <w:rFonts w:asciiTheme="majorHAnsi" w:hAnsiTheme="majorHAnsi" w:cstheme="majorHAnsi"/>
+        </w:rPr>
+        <w:t xml:space="preserve">Experience working </w:t>
+      </w:r>
+      <w:r>
+        <w:rPr>
+          <w:rFonts w:asciiTheme="majorHAnsi" w:hAnsiTheme="majorHAnsi" w:cstheme="majorHAnsi"/>
+        </w:rPr>
+        <w:t>in WordPress platform, PHP, and plugins</w:t>
+      </w:r>
+      <w:r>
+        <w:rPr>
+          <w:rFonts w:asciiTheme="majorHAnsi" w:hAnsiTheme="majorHAnsi" w:cstheme="majorHAnsi"/>
+        </w:rPr>
+        <w:t xml:space="preserve"> such as Yoast</w:t>
+      </w:r>
+      <w:r>
+        <w:rPr>
+          <w:rFonts w:asciiTheme="majorHAnsi" w:hAnsiTheme="majorHAnsi" w:cstheme="majorHAnsi"/>
+        </w:rPr>
+        <w:t xml:space="preserve"> used to optimize the </w:t>
+      </w:r>
+      <w:r>
+        <w:rPr>
+          <w:rFonts w:asciiTheme="majorHAnsi" w:hAnsiTheme="majorHAnsi" w:cstheme="majorHAnsi"/>
+        </w:rPr>
+        <w:t>performance</w:t>
+      </w:r>
+    </w:p>
+    <w:p>
+      <w:pPr>
+        <w:pStyle w:val="ListParagraph"/>
+        <w:numPr>
+          <w:ilvl w:val="0"/>
+          <w:numId w:val="2"/>
+        </w:numPr>
+        <w:rPr>
+          <w:rFonts w:asciiTheme="majorHAnsi" w:hAnsiTheme="majorHAnsi" w:cstheme="majorHAnsi"/>
+        </w:rPr>
+      </w:pPr>
+      <w:r>
+        <w:rPr>
+          <w:rFonts w:asciiTheme="majorHAnsi" w:hAnsiTheme="majorHAnsi" w:cstheme="majorHAnsi"/>
+        </w:rPr>
+        <w:t xml:space="preserve">Experience in working in the SEO toolset, </w:t>
+      </w:r>
+      <w:proofErr w:type="spellStart"/>
+      <w:r>
+        <w:rPr>
+          <w:rFonts w:asciiTheme="majorHAnsi" w:hAnsiTheme="majorHAnsi" w:cstheme="majorHAnsi"/>
+        </w:rPr>
+        <w:t>ahref</w:t>
+      </w:r>
+      <w:proofErr w:type="spellEnd"/>
+      <w:r>
+        <w:rPr>
+          <w:rFonts w:asciiTheme="majorHAnsi" w:hAnsiTheme="majorHAnsi" w:cstheme="majorHAnsi"/>
+        </w:rPr>
+        <w:t xml:space="preserve"> platform to analyse and research the search traffic on the website and opt several techniques to increase the performance of a website</w:t>
       </w:r>
     </w:p>
     <w:sectPr>
       <w:pgSz w:w="12240" w:h="15840"/>
-      <w:pgMar w:top="1134" w:right="1134" w:bottom="1134" w:left="1134" w:header="709" w:footer="709" w:gutter="0"/>
+      <w:pgMar w:top="567" w:right="357" w:bottom="799" w:left="357" w:header="709" w:footer="709" w:gutter="0"/>
       <w:cols w:space="708"/>
       <w:docGrid w:linePitch="360"/>
     </w:sectPr>
@@ -933,6 +1977,119 @@
     </w:lvl>
   </w:abstractNum>
   <w:abstractNum w:abstractNumId="3" w15:restartNumberingAfterBreak="0">
+    <w:nsid w:val="201340C4"/>
+    <w:multiLevelType w:val="hybridMultilevel"/>
+    <w:tmpl w:val="CE40E49C"/>
+    <w:lvl w:ilvl="0" w:tplc="04090001">
+      <w:start w:val="1"/>
+      <w:numFmt w:val="bullet"/>
+      <w:lvlText w:val=""/>
+      <w:lvlJc w:val="left"/>
+      <w:pPr>
+        <w:ind w:left="720" w:hanging="360"/>
+      </w:pPr>
+      <w:rPr>
+        <w:rFonts w:ascii="Symbol" w:hAnsi="Symbol" w:hint="default"/>
+      </w:rPr>
+    </w:lvl>
+    <w:lvl w:ilvl="1" w:tplc="04090003" w:tentative="1">
+      <w:start w:val="1"/>
+      <w:numFmt w:val="bullet"/>
+      <w:lvlText w:val="o"/>
+      <w:lvlJc w:val="left"/>
+      <w:pPr>
+        <w:ind w:left="1440" w:hanging="360"/>
+      </w:pPr>
+      <w:rPr>
+        <w:rFonts w:ascii="Courier New" w:hAnsi="Courier New" w:cs="Courier New" w:hint="default"/>
+      </w:rPr>
+    </w:lvl>
+    <w:lvl w:ilvl="2" w:tplc="04090005" w:tentative="1">
+      <w:start w:val="1"/>
+      <w:numFmt w:val="bullet"/>
+      <w:lvlText w:val=""/>
+      <w:lvlJc w:val="left"/>
+      <w:pPr>
+        <w:ind w:left="2160" w:hanging="360"/>
+      </w:pPr>
+      <w:rPr>
+        <w:rFonts w:ascii="Wingdings" w:hAnsi="Wingdings" w:hint="default"/>
+      </w:rPr>
+    </w:lvl>
+    <w:lvl w:ilvl="3" w:tplc="04090001" w:tentative="1">
+      <w:start w:val="1"/>
+      <w:numFmt w:val="bullet"/>
+      <w:lvlText w:val=""/>
+      <w:lvlJc w:val="left"/>
+      <w:pPr>
+        <w:ind w:left="2880" w:hanging="360"/>
+      </w:pPr>
+      <w:rPr>
+        <w:rFonts w:ascii="Symbol" w:hAnsi="Symbol" w:hint="default"/>
+      </w:rPr>
+    </w:lvl>
+    <w:lvl w:ilvl="4" w:tplc="04090003" w:tentative="1">
+      <w:start w:val="1"/>
+      <w:numFmt w:val="bullet"/>
+      <w:lvlText w:val="o"/>
+      <w:lvlJc w:val="left"/>
+      <w:pPr>
+        <w:ind w:left="3600" w:hanging="360"/>
+      </w:pPr>
+      <w:rPr>
+        <w:rFonts w:ascii="Courier New" w:hAnsi="Courier New" w:cs="Courier New" w:hint="default"/>
+      </w:rPr>
+    </w:lvl>
+    <w:lvl w:ilvl="5" w:tplc="04090005" w:tentative="1">
+      <w:start w:val="1"/>
+      <w:numFmt w:val="bullet"/>
+      <w:lvlText w:val=""/>
+      <w:lvlJc w:val="left"/>
+      <w:pPr>
+        <w:ind w:left="4320" w:hanging="360"/>
+      </w:pPr>
+      <w:rPr>
+        <w:rFonts w:ascii="Wingdings" w:hAnsi="Wingdings" w:hint="default"/>
+      </w:rPr>
+    </w:lvl>
+    <w:lvl w:ilvl="6" w:tplc="04090001" w:tentative="1">
+      <w:start w:val="1"/>
+      <w:numFmt w:val="bullet"/>
+      <w:lvlText w:val=""/>
+      <w:lvlJc w:val="left"/>
+      <w:pPr>
+        <w:ind w:left="5040" w:hanging="360"/>
+      </w:pPr>
+      <w:rPr>
+        <w:rFonts w:ascii="Symbol" w:hAnsi="Symbol" w:hint="default"/>
+      </w:rPr>
+    </w:lvl>
+    <w:lvl w:ilvl="7" w:tplc="04090003" w:tentative="1">
+      <w:start w:val="1"/>
+      <w:numFmt w:val="bullet"/>
+      <w:lvlText w:val="o"/>
+      <w:lvlJc w:val="left"/>
+      <w:pPr>
+        <w:ind w:left="5760" w:hanging="360"/>
+      </w:pPr>
+      <w:rPr>
+        <w:rFonts w:ascii="Courier New" w:hAnsi="Courier New" w:cs="Courier New" w:hint="default"/>
+      </w:rPr>
+    </w:lvl>
+    <w:lvl w:ilvl="8" w:tplc="04090005" w:tentative="1">
+      <w:start w:val="1"/>
+      <w:numFmt w:val="bullet"/>
+      <w:lvlText w:val=""/>
+      <w:lvlJc w:val="left"/>
+      <w:pPr>
+        <w:ind w:left="6480" w:hanging="360"/>
+      </w:pPr>
+      <w:rPr>
+        <w:rFonts w:ascii="Wingdings" w:hAnsi="Wingdings" w:hint="default"/>
+      </w:rPr>
+    </w:lvl>
+  </w:abstractNum>
+  <w:abstractNum w:abstractNumId="4" w15:restartNumberingAfterBreak="0">
     <w:nsid w:val="22EF60E7"/>
     <w:multiLevelType w:val="hybridMultilevel"/>
     <w:tmpl w:val="CA6AE56E"/>
@@ -1045,7 +2202,7 @@
       </w:rPr>
     </w:lvl>
   </w:abstractNum>
-  <w:abstractNum w:abstractNumId="4" w15:restartNumberingAfterBreak="0">
+  <w:abstractNum w:abstractNumId="5" w15:restartNumberingAfterBreak="0">
     <w:nsid w:val="233A1097"/>
     <w:multiLevelType w:val="hybridMultilevel"/>
     <w:tmpl w:val="93081658"/>
@@ -1158,7 +2315,7 @@
       </w:rPr>
     </w:lvl>
   </w:abstractNum>
-  <w:abstractNum w:abstractNumId="5" w15:restartNumberingAfterBreak="0">
+  <w:abstractNum w:abstractNumId="6" w15:restartNumberingAfterBreak="0">
     <w:nsid w:val="25E14FED"/>
     <w:multiLevelType w:val="hybridMultilevel"/>
     <w:tmpl w:val="F432CD18"/>
@@ -1271,7 +2428,7 @@
       </w:rPr>
     </w:lvl>
   </w:abstractNum>
-  <w:abstractNum w:abstractNumId="6" w15:restartNumberingAfterBreak="0">
+  <w:abstractNum w:abstractNumId="7" w15:restartNumberingAfterBreak="0">
     <w:nsid w:val="2BE65138"/>
     <w:multiLevelType w:val="hybridMultilevel"/>
     <w:tmpl w:val="DC60D0A4"/>
@@ -1384,7 +2541,7 @@
       </w:rPr>
     </w:lvl>
   </w:abstractNum>
-  <w:abstractNum w:abstractNumId="7" w15:restartNumberingAfterBreak="0">
+  <w:abstractNum w:abstractNumId="8" w15:restartNumberingAfterBreak="0">
     <w:nsid w:val="38BA76D8"/>
     <w:multiLevelType w:val="hybridMultilevel"/>
     <w:tmpl w:val="10167A60"/>
@@ -1497,7 +2654,269 @@
       </w:rPr>
     </w:lvl>
   </w:abstractNum>
-  <w:abstractNum w:abstractNumId="8" w15:restartNumberingAfterBreak="0">
+  <w:abstractNum w:abstractNumId="9" w15:restartNumberingAfterBreak="0">
+    <w:nsid w:val="399A18AA"/>
+    <w:multiLevelType w:val="multilevel"/>
+    <w:tmpl w:val="E9669EC2"/>
+    <w:lvl w:ilvl="0">
+      <w:start w:val="1"/>
+      <w:numFmt w:val="bullet"/>
+      <w:lvlText w:val=""/>
+      <w:lvlJc w:val="left"/>
+      <w:pPr>
+        <w:tabs>
+          <w:tab w:val="num" w:pos="720"/>
+        </w:tabs>
+        <w:ind w:left="720" w:hanging="360"/>
+      </w:pPr>
+      <w:rPr>
+        <w:rFonts w:ascii="Symbol" w:hAnsi="Symbol" w:hint="default"/>
+        <w:sz w:val="20"/>
+      </w:rPr>
+    </w:lvl>
+    <w:lvl w:ilvl="1" w:tentative="1">
+      <w:start w:val="1"/>
+      <w:numFmt w:val="bullet"/>
+      <w:lvlText w:val="o"/>
+      <w:lvlJc w:val="left"/>
+      <w:pPr>
+        <w:tabs>
+          <w:tab w:val="num" w:pos="1440"/>
+        </w:tabs>
+        <w:ind w:left="1440" w:hanging="360"/>
+      </w:pPr>
+      <w:rPr>
+        <w:rFonts w:ascii="Courier New" w:hAnsi="Courier New" w:hint="default"/>
+        <w:sz w:val="20"/>
+      </w:rPr>
+    </w:lvl>
+    <w:lvl w:ilvl="2" w:tentative="1">
+      <w:start w:val="1"/>
+      <w:numFmt w:val="bullet"/>
+      <w:lvlText w:val=""/>
+      <w:lvlJc w:val="left"/>
+      <w:pPr>
+        <w:tabs>
+          <w:tab w:val="num" w:pos="2160"/>
+        </w:tabs>
+        <w:ind w:left="2160" w:hanging="360"/>
+      </w:pPr>
+      <w:rPr>
+        <w:rFonts w:ascii="Wingdings" w:hAnsi="Wingdings" w:hint="default"/>
+        <w:sz w:val="20"/>
+      </w:rPr>
+    </w:lvl>
+    <w:lvl w:ilvl="3" w:tentative="1">
+      <w:start w:val="1"/>
+      <w:numFmt w:val="bullet"/>
+      <w:lvlText w:val=""/>
+      <w:lvlJc w:val="left"/>
+      <w:pPr>
+        <w:tabs>
+          <w:tab w:val="num" w:pos="2880"/>
+        </w:tabs>
+        <w:ind w:left="2880" w:hanging="360"/>
+      </w:pPr>
+      <w:rPr>
+        <w:rFonts w:ascii="Wingdings" w:hAnsi="Wingdings" w:hint="default"/>
+        <w:sz w:val="20"/>
+      </w:rPr>
+    </w:lvl>
+    <w:lvl w:ilvl="4" w:tentative="1">
+      <w:start w:val="1"/>
+      <w:numFmt w:val="bullet"/>
+      <w:lvlText w:val=""/>
+      <w:lvlJc w:val="left"/>
+      <w:pPr>
+        <w:tabs>
+          <w:tab w:val="num" w:pos="3600"/>
+        </w:tabs>
+        <w:ind w:left="3600" w:hanging="360"/>
+      </w:pPr>
+      <w:rPr>
+        <w:rFonts w:ascii="Wingdings" w:hAnsi="Wingdings" w:hint="default"/>
+        <w:sz w:val="20"/>
+      </w:rPr>
+    </w:lvl>
+    <w:lvl w:ilvl="5" w:tentative="1">
+      <w:start w:val="1"/>
+      <w:numFmt w:val="bullet"/>
+      <w:lvlText w:val=""/>
+      <w:lvlJc w:val="left"/>
+      <w:pPr>
+        <w:tabs>
+          <w:tab w:val="num" w:pos="4320"/>
+        </w:tabs>
+        <w:ind w:left="4320" w:hanging="360"/>
+      </w:pPr>
+      <w:rPr>
+        <w:rFonts w:ascii="Wingdings" w:hAnsi="Wingdings" w:hint="default"/>
+        <w:sz w:val="20"/>
+      </w:rPr>
+    </w:lvl>
+    <w:lvl w:ilvl="6" w:tentative="1">
+      <w:start w:val="1"/>
+      <w:numFmt w:val="bullet"/>
+      <w:lvlText w:val=""/>
+      <w:lvlJc w:val="left"/>
+      <w:pPr>
+        <w:tabs>
+          <w:tab w:val="num" w:pos="5040"/>
+        </w:tabs>
+        <w:ind w:left="5040" w:hanging="360"/>
+      </w:pPr>
+      <w:rPr>
+        <w:rFonts w:ascii="Wingdings" w:hAnsi="Wingdings" w:hint="default"/>
+        <w:sz w:val="20"/>
+      </w:rPr>
+    </w:lvl>
+    <w:lvl w:ilvl="7" w:tentative="1">
+      <w:start w:val="1"/>
+      <w:numFmt w:val="bullet"/>
+      <w:lvlText w:val=""/>
+      <w:lvlJc w:val="left"/>
+      <w:pPr>
+        <w:tabs>
+          <w:tab w:val="num" w:pos="5760"/>
+        </w:tabs>
+        <w:ind w:left="5760" w:hanging="360"/>
+      </w:pPr>
+      <w:rPr>
+        <w:rFonts w:ascii="Wingdings" w:hAnsi="Wingdings" w:hint="default"/>
+        <w:sz w:val="20"/>
+      </w:rPr>
+    </w:lvl>
+    <w:lvl w:ilvl="8" w:tentative="1">
+      <w:start w:val="1"/>
+      <w:numFmt w:val="bullet"/>
+      <w:lvlText w:val=""/>
+      <w:lvlJc w:val="left"/>
+      <w:pPr>
+        <w:tabs>
+          <w:tab w:val="num" w:pos="6480"/>
+        </w:tabs>
+        <w:ind w:left="6480" w:hanging="360"/>
+      </w:pPr>
+      <w:rPr>
+        <w:rFonts w:ascii="Wingdings" w:hAnsi="Wingdings" w:hint="default"/>
+        <w:sz w:val="20"/>
+      </w:rPr>
+    </w:lvl>
+  </w:abstractNum>
+  <w:abstractNum w:abstractNumId="10" w15:restartNumberingAfterBreak="0">
+    <w:nsid w:val="3CE84BE3"/>
+    <w:multiLevelType w:val="hybridMultilevel"/>
+    <w:tmpl w:val="F6408BAE"/>
+    <w:lvl w:ilvl="0" w:tplc="04090001">
+      <w:start w:val="1"/>
+      <w:numFmt w:val="bullet"/>
+      <w:lvlText w:val=""/>
+      <w:lvlJc w:val="left"/>
+      <w:pPr>
+        <w:ind w:left="720" w:hanging="360"/>
+      </w:pPr>
+      <w:rPr>
+        <w:rFonts w:ascii="Symbol" w:hAnsi="Symbol" w:hint="default"/>
+      </w:rPr>
+    </w:lvl>
+    <w:lvl w:ilvl="1" w:tplc="04090003" w:tentative="1">
+      <w:start w:val="1"/>
+      <w:numFmt w:val="bullet"/>
+      <w:lvlText w:val="o"/>
+      <w:lvlJc w:val="left"/>
+      <w:pPr>
+        <w:ind w:left="1440" w:hanging="360"/>
+      </w:pPr>
+      <w:rPr>
+        <w:rFonts w:ascii="Courier New" w:hAnsi="Courier New" w:cs="Courier New" w:hint="default"/>
+      </w:rPr>
+    </w:lvl>
+    <w:lvl w:ilvl="2" w:tplc="04090005" w:tentative="1">
+      <w:start w:val="1"/>
+      <w:numFmt w:val="bullet"/>
+      <w:lvlText w:val=""/>
+      <w:lvlJc w:val="left"/>
+      <w:pPr>
+        <w:ind w:left="2160" w:hanging="360"/>
+      </w:pPr>
+      <w:rPr>
+        <w:rFonts w:ascii="Wingdings" w:hAnsi="Wingdings" w:hint="default"/>
+      </w:rPr>
+    </w:lvl>
+    <w:lvl w:ilvl="3" w:tplc="04090001" w:tentative="1">
+      <w:start w:val="1"/>
+      <w:numFmt w:val="bullet"/>
+      <w:lvlText w:val=""/>
+      <w:lvlJc w:val="left"/>
+      <w:pPr>
+        <w:ind w:left="2880" w:hanging="360"/>
+      </w:pPr>
+      <w:rPr>
+        <w:rFonts w:ascii="Symbol" w:hAnsi="Symbol" w:hint="default"/>
+      </w:rPr>
+    </w:lvl>
+    <w:lvl w:ilvl="4" w:tplc="04090003" w:tentative="1">
+      <w:start w:val="1"/>
+      <w:numFmt w:val="bullet"/>
+      <w:lvlText w:val="o"/>
+      <w:lvlJc w:val="left"/>
+      <w:pPr>
+        <w:ind w:left="3600" w:hanging="360"/>
+      </w:pPr>
+      <w:rPr>
+        <w:rFonts w:ascii="Courier New" w:hAnsi="Courier New" w:cs="Courier New" w:hint="default"/>
+      </w:rPr>
+    </w:lvl>
+    <w:lvl w:ilvl="5" w:tplc="04090005" w:tentative="1">
+      <w:start w:val="1"/>
+      <w:numFmt w:val="bullet"/>
+      <w:lvlText w:val=""/>
+      <w:lvlJc w:val="left"/>
+      <w:pPr>
+        <w:ind w:left="4320" w:hanging="360"/>
+      </w:pPr>
+      <w:rPr>
+        <w:rFonts w:ascii="Wingdings" w:hAnsi="Wingdings" w:hint="default"/>
+      </w:rPr>
+    </w:lvl>
+    <w:lvl w:ilvl="6" w:tplc="04090001" w:tentative="1">
+      <w:start w:val="1"/>
+      <w:numFmt w:val="bullet"/>
+      <w:lvlText w:val=""/>
+      <w:lvlJc w:val="left"/>
+      <w:pPr>
+        <w:ind w:left="5040" w:hanging="360"/>
+      </w:pPr>
+      <w:rPr>
+        <w:rFonts w:ascii="Symbol" w:hAnsi="Symbol" w:hint="default"/>
+      </w:rPr>
+    </w:lvl>
+    <w:lvl w:ilvl="7" w:tplc="04090003" w:tentative="1">
+      <w:start w:val="1"/>
+      <w:numFmt w:val="bullet"/>
+      <w:lvlText w:val="o"/>
+      <w:lvlJc w:val="left"/>
+      <w:pPr>
+        <w:ind w:left="5760" w:hanging="360"/>
+      </w:pPr>
+      <w:rPr>
+        <w:rFonts w:ascii="Courier New" w:hAnsi="Courier New" w:cs="Courier New" w:hint="default"/>
+      </w:rPr>
+    </w:lvl>
+    <w:lvl w:ilvl="8" w:tplc="04090005" w:tentative="1">
+      <w:start w:val="1"/>
+      <w:numFmt w:val="bullet"/>
+      <w:lvlText w:val=""/>
+      <w:lvlJc w:val="left"/>
+      <w:pPr>
+        <w:ind w:left="6480" w:hanging="360"/>
+      </w:pPr>
+      <w:rPr>
+        <w:rFonts w:ascii="Wingdings" w:hAnsi="Wingdings" w:hint="default"/>
+      </w:rPr>
+    </w:lvl>
+  </w:abstractNum>
+  <w:abstractNum w:abstractNumId="11" w15:restartNumberingAfterBreak="0">
     <w:nsid w:val="3D594870"/>
     <w:multiLevelType w:val="hybridMultilevel"/>
     <w:tmpl w:val="7212B970"/>
@@ -1610,7 +3029,7 @@
       </w:rPr>
     </w:lvl>
   </w:abstractNum>
-  <w:abstractNum w:abstractNumId="9" w15:restartNumberingAfterBreak="0">
+  <w:abstractNum w:abstractNumId="12" w15:restartNumberingAfterBreak="0">
     <w:nsid w:val="43AD1371"/>
     <w:multiLevelType w:val="hybridMultilevel"/>
     <w:tmpl w:val="F4DA0742"/>
@@ -1723,7 +3142,233 @@
       </w:rPr>
     </w:lvl>
   </w:abstractNum>
-  <w:abstractNum w:abstractNumId="10" w15:restartNumberingAfterBreak="0">
+  <w:abstractNum w:abstractNumId="13" w15:restartNumberingAfterBreak="0">
+    <w:nsid w:val="4A3B797F"/>
+    <w:multiLevelType w:val="multilevel"/>
+    <w:tmpl w:val="9B1273A2"/>
+    <w:lvl w:ilvl="0">
+      <w:start w:val="1"/>
+      <w:numFmt w:val="decimal"/>
+      <w:lvlText w:val="%1."/>
+      <w:lvlJc w:val="left"/>
+      <w:pPr>
+        <w:tabs>
+          <w:tab w:val="num" w:pos="720"/>
+        </w:tabs>
+        <w:ind w:left="720" w:hanging="360"/>
+      </w:pPr>
+    </w:lvl>
+    <w:lvl w:ilvl="1" w:tentative="1">
+      <w:start w:val="1"/>
+      <w:numFmt w:val="decimal"/>
+      <w:lvlText w:val="%2."/>
+      <w:lvlJc w:val="left"/>
+      <w:pPr>
+        <w:tabs>
+          <w:tab w:val="num" w:pos="1440"/>
+        </w:tabs>
+        <w:ind w:left="1440" w:hanging="360"/>
+      </w:pPr>
+    </w:lvl>
+    <w:lvl w:ilvl="2" w:tentative="1">
+      <w:start w:val="1"/>
+      <w:numFmt w:val="decimal"/>
+      <w:lvlText w:val="%3."/>
+      <w:lvlJc w:val="left"/>
+      <w:pPr>
+        <w:tabs>
+          <w:tab w:val="num" w:pos="2160"/>
+        </w:tabs>
+        <w:ind w:left="2160" w:hanging="360"/>
+      </w:pPr>
+    </w:lvl>
+    <w:lvl w:ilvl="3" w:tentative="1">
+      <w:start w:val="1"/>
+      <w:numFmt w:val="decimal"/>
+      <w:lvlText w:val="%4."/>
+      <w:lvlJc w:val="left"/>
+      <w:pPr>
+        <w:tabs>
+          <w:tab w:val="num" w:pos="2880"/>
+        </w:tabs>
+        <w:ind w:left="2880" w:hanging="360"/>
+      </w:pPr>
+    </w:lvl>
+    <w:lvl w:ilvl="4" w:tentative="1">
+      <w:start w:val="1"/>
+      <w:numFmt w:val="decimal"/>
+      <w:lvlText w:val="%5."/>
+      <w:lvlJc w:val="left"/>
+      <w:pPr>
+        <w:tabs>
+          <w:tab w:val="num" w:pos="3600"/>
+        </w:tabs>
+        <w:ind w:left="3600" w:hanging="360"/>
+      </w:pPr>
+    </w:lvl>
+    <w:lvl w:ilvl="5" w:tentative="1">
+      <w:start w:val="1"/>
+      <w:numFmt w:val="decimal"/>
+      <w:lvlText w:val="%6."/>
+      <w:lvlJc w:val="left"/>
+      <w:pPr>
+        <w:tabs>
+          <w:tab w:val="num" w:pos="4320"/>
+        </w:tabs>
+        <w:ind w:left="4320" w:hanging="360"/>
+      </w:pPr>
+    </w:lvl>
+    <w:lvl w:ilvl="6" w:tentative="1">
+      <w:start w:val="1"/>
+      <w:numFmt w:val="decimal"/>
+      <w:lvlText w:val="%7."/>
+      <w:lvlJc w:val="left"/>
+      <w:pPr>
+        <w:tabs>
+          <w:tab w:val="num" w:pos="5040"/>
+        </w:tabs>
+        <w:ind w:left="5040" w:hanging="360"/>
+      </w:pPr>
+    </w:lvl>
+    <w:lvl w:ilvl="7" w:tentative="1">
+      <w:start w:val="1"/>
+      <w:numFmt w:val="decimal"/>
+      <w:lvlText w:val="%8."/>
+      <w:lvlJc w:val="left"/>
+      <w:pPr>
+        <w:tabs>
+          <w:tab w:val="num" w:pos="5760"/>
+        </w:tabs>
+        <w:ind w:left="5760" w:hanging="360"/>
+      </w:pPr>
+    </w:lvl>
+    <w:lvl w:ilvl="8" w:tentative="1">
+      <w:start w:val="1"/>
+      <w:numFmt w:val="decimal"/>
+      <w:lvlText w:val="%9."/>
+      <w:lvlJc w:val="left"/>
+      <w:pPr>
+        <w:tabs>
+          <w:tab w:val="num" w:pos="6480"/>
+        </w:tabs>
+        <w:ind w:left="6480" w:hanging="360"/>
+      </w:pPr>
+    </w:lvl>
+  </w:abstractNum>
+  <w:abstractNum w:abstractNumId="14" w15:restartNumberingAfterBreak="0">
+    <w:nsid w:val="560014D7"/>
+    <w:multiLevelType w:val="multilevel"/>
+    <w:tmpl w:val="5F6AD8E6"/>
+    <w:lvl w:ilvl="0">
+      <w:start w:val="1"/>
+      <w:numFmt w:val="decimal"/>
+      <w:lvlText w:val="%1."/>
+      <w:lvlJc w:val="left"/>
+      <w:pPr>
+        <w:tabs>
+          <w:tab w:val="num" w:pos="720"/>
+        </w:tabs>
+        <w:ind w:left="720" w:hanging="360"/>
+      </w:pPr>
+    </w:lvl>
+    <w:lvl w:ilvl="1" w:tentative="1">
+      <w:start w:val="1"/>
+      <w:numFmt w:val="decimal"/>
+      <w:lvlText w:val="%2."/>
+      <w:lvlJc w:val="left"/>
+      <w:pPr>
+        <w:tabs>
+          <w:tab w:val="num" w:pos="1440"/>
+        </w:tabs>
+        <w:ind w:left="1440" w:hanging="360"/>
+      </w:pPr>
+    </w:lvl>
+    <w:lvl w:ilvl="2" w:tentative="1">
+      <w:start w:val="1"/>
+      <w:numFmt w:val="decimal"/>
+      <w:lvlText w:val="%3."/>
+      <w:lvlJc w:val="left"/>
+      <w:pPr>
+        <w:tabs>
+          <w:tab w:val="num" w:pos="2160"/>
+        </w:tabs>
+        <w:ind w:left="2160" w:hanging="360"/>
+      </w:pPr>
+    </w:lvl>
+    <w:lvl w:ilvl="3" w:tentative="1">
+      <w:start w:val="1"/>
+      <w:numFmt w:val="decimal"/>
+      <w:lvlText w:val="%4."/>
+      <w:lvlJc w:val="left"/>
+      <w:pPr>
+        <w:tabs>
+          <w:tab w:val="num" w:pos="2880"/>
+        </w:tabs>
+        <w:ind w:left="2880" w:hanging="360"/>
+      </w:pPr>
+    </w:lvl>
+    <w:lvl w:ilvl="4" w:tentative="1">
+      <w:start w:val="1"/>
+      <w:numFmt w:val="decimal"/>
+      <w:lvlText w:val="%5."/>
+      <w:lvlJc w:val="left"/>
+      <w:pPr>
+        <w:tabs>
+          <w:tab w:val="num" w:pos="3600"/>
+        </w:tabs>
+        <w:ind w:left="3600" w:hanging="360"/>
+      </w:pPr>
+    </w:lvl>
+    <w:lvl w:ilvl="5" w:tentative="1">
+      <w:start w:val="1"/>
+      <w:numFmt w:val="decimal"/>
+      <w:lvlText w:val="%6."/>
+      <w:lvlJc w:val="left"/>
+      <w:pPr>
+        <w:tabs>
+          <w:tab w:val="num" w:pos="4320"/>
+        </w:tabs>
+        <w:ind w:left="4320" w:hanging="360"/>
+      </w:pPr>
+    </w:lvl>
+    <w:lvl w:ilvl="6" w:tentative="1">
+      <w:start w:val="1"/>
+      <w:numFmt w:val="decimal"/>
+      <w:lvlText w:val="%7."/>
+      <w:lvlJc w:val="left"/>
+      <w:pPr>
+        <w:tabs>
+          <w:tab w:val="num" w:pos="5040"/>
+        </w:tabs>
+        <w:ind w:left="5040" w:hanging="360"/>
+      </w:pPr>
+    </w:lvl>
+    <w:lvl w:ilvl="7" w:tentative="1">
+      <w:start w:val="1"/>
+      <w:numFmt w:val="decimal"/>
+      <w:lvlText w:val="%8."/>
+      <w:lvlJc w:val="left"/>
+      <w:pPr>
+        <w:tabs>
+          <w:tab w:val="num" w:pos="5760"/>
+        </w:tabs>
+        <w:ind w:left="5760" w:hanging="360"/>
+      </w:pPr>
+    </w:lvl>
+    <w:lvl w:ilvl="8" w:tentative="1">
+      <w:start w:val="1"/>
+      <w:numFmt w:val="decimal"/>
+      <w:lvlText w:val="%9."/>
+      <w:lvlJc w:val="left"/>
+      <w:pPr>
+        <w:tabs>
+          <w:tab w:val="num" w:pos="6480"/>
+        </w:tabs>
+        <w:ind w:left="6480" w:hanging="360"/>
+      </w:pPr>
+    </w:lvl>
+  </w:abstractNum>
+  <w:abstractNum w:abstractNumId="15" w15:restartNumberingAfterBreak="0">
     <w:nsid w:val="63B03407"/>
     <w:multiLevelType w:val="hybridMultilevel"/>
     <w:tmpl w:val="4EFED096"/>
@@ -1836,7 +3481,7 @@
       </w:rPr>
     </w:lvl>
   </w:abstractNum>
-  <w:abstractNum w:abstractNumId="11" w15:restartNumberingAfterBreak="0">
+  <w:abstractNum w:abstractNumId="16" w15:restartNumberingAfterBreak="0">
     <w:nsid w:val="647227C9"/>
     <w:multiLevelType w:val="hybridMultilevel"/>
     <w:tmpl w:val="1E6C8FC8"/>
@@ -1949,41 +3594,288 @@
       </w:rPr>
     </w:lvl>
   </w:abstractNum>
+  <w:abstractNum w:abstractNumId="17" w15:restartNumberingAfterBreak="0">
+    <w:nsid w:val="6B5D1F70"/>
+    <w:multiLevelType w:val="hybridMultilevel"/>
+    <w:tmpl w:val="7C32097C"/>
+    <w:lvl w:ilvl="0" w:tplc="04090001">
+      <w:start w:val="1"/>
+      <w:numFmt w:val="bullet"/>
+      <w:lvlText w:val=""/>
+      <w:lvlJc w:val="left"/>
+      <w:pPr>
+        <w:ind w:left="720" w:hanging="360"/>
+      </w:pPr>
+      <w:rPr>
+        <w:rFonts w:ascii="Symbol" w:hAnsi="Symbol" w:hint="default"/>
+      </w:rPr>
+    </w:lvl>
+    <w:lvl w:ilvl="1" w:tplc="04090003" w:tentative="1">
+      <w:start w:val="1"/>
+      <w:numFmt w:val="bullet"/>
+      <w:lvlText w:val="o"/>
+      <w:lvlJc w:val="left"/>
+      <w:pPr>
+        <w:ind w:left="1440" w:hanging="360"/>
+      </w:pPr>
+      <w:rPr>
+        <w:rFonts w:ascii="Courier New" w:hAnsi="Courier New" w:cs="Courier New" w:hint="default"/>
+      </w:rPr>
+    </w:lvl>
+    <w:lvl w:ilvl="2" w:tplc="04090005" w:tentative="1">
+      <w:start w:val="1"/>
+      <w:numFmt w:val="bullet"/>
+      <w:lvlText w:val=""/>
+      <w:lvlJc w:val="left"/>
+      <w:pPr>
+        <w:ind w:left="2160" w:hanging="360"/>
+      </w:pPr>
+      <w:rPr>
+        <w:rFonts w:ascii="Wingdings" w:hAnsi="Wingdings" w:hint="default"/>
+      </w:rPr>
+    </w:lvl>
+    <w:lvl w:ilvl="3" w:tplc="04090001" w:tentative="1">
+      <w:start w:val="1"/>
+      <w:numFmt w:val="bullet"/>
+      <w:lvlText w:val=""/>
+      <w:lvlJc w:val="left"/>
+      <w:pPr>
+        <w:ind w:left="2880" w:hanging="360"/>
+      </w:pPr>
+      <w:rPr>
+        <w:rFonts w:ascii="Symbol" w:hAnsi="Symbol" w:hint="default"/>
+      </w:rPr>
+    </w:lvl>
+    <w:lvl w:ilvl="4" w:tplc="04090003" w:tentative="1">
+      <w:start w:val="1"/>
+      <w:numFmt w:val="bullet"/>
+      <w:lvlText w:val="o"/>
+      <w:lvlJc w:val="left"/>
+      <w:pPr>
+        <w:ind w:left="3600" w:hanging="360"/>
+      </w:pPr>
+      <w:rPr>
+        <w:rFonts w:ascii="Courier New" w:hAnsi="Courier New" w:cs="Courier New" w:hint="default"/>
+      </w:rPr>
+    </w:lvl>
+    <w:lvl w:ilvl="5" w:tplc="04090005" w:tentative="1">
+      <w:start w:val="1"/>
+      <w:numFmt w:val="bullet"/>
+      <w:lvlText w:val=""/>
+      <w:lvlJc w:val="left"/>
+      <w:pPr>
+        <w:ind w:left="4320" w:hanging="360"/>
+      </w:pPr>
+      <w:rPr>
+        <w:rFonts w:ascii="Wingdings" w:hAnsi="Wingdings" w:hint="default"/>
+      </w:rPr>
+    </w:lvl>
+    <w:lvl w:ilvl="6" w:tplc="04090001" w:tentative="1">
+      <w:start w:val="1"/>
+      <w:numFmt w:val="bullet"/>
+      <w:lvlText w:val=""/>
+      <w:lvlJc w:val="left"/>
+      <w:pPr>
+        <w:ind w:left="5040" w:hanging="360"/>
+      </w:pPr>
+      <w:rPr>
+        <w:rFonts w:ascii="Symbol" w:hAnsi="Symbol" w:hint="default"/>
+      </w:rPr>
+    </w:lvl>
+    <w:lvl w:ilvl="7" w:tplc="04090003" w:tentative="1">
+      <w:start w:val="1"/>
+      <w:numFmt w:val="bullet"/>
+      <w:lvlText w:val="o"/>
+      <w:lvlJc w:val="left"/>
+      <w:pPr>
+        <w:ind w:left="5760" w:hanging="360"/>
+      </w:pPr>
+      <w:rPr>
+        <w:rFonts w:ascii="Courier New" w:hAnsi="Courier New" w:cs="Courier New" w:hint="default"/>
+      </w:rPr>
+    </w:lvl>
+    <w:lvl w:ilvl="8" w:tplc="04090005" w:tentative="1">
+      <w:start w:val="1"/>
+      <w:numFmt w:val="bullet"/>
+      <w:lvlText w:val=""/>
+      <w:lvlJc w:val="left"/>
+      <w:pPr>
+        <w:ind w:left="6480" w:hanging="360"/>
+      </w:pPr>
+      <w:rPr>
+        <w:rFonts w:ascii="Wingdings" w:hAnsi="Wingdings" w:hint="default"/>
+      </w:rPr>
+    </w:lvl>
+  </w:abstractNum>
+  <w:abstractNum w:abstractNumId="18" w15:restartNumberingAfterBreak="0">
+    <w:nsid w:val="738B70DE"/>
+    <w:multiLevelType w:val="hybridMultilevel"/>
+    <w:tmpl w:val="6614630E"/>
+    <w:lvl w:ilvl="0" w:tplc="04090001">
+      <w:start w:val="1"/>
+      <w:numFmt w:val="bullet"/>
+      <w:lvlText w:val=""/>
+      <w:lvlJc w:val="left"/>
+      <w:pPr>
+        <w:ind w:left="643" w:hanging="360"/>
+      </w:pPr>
+      <w:rPr>
+        <w:rFonts w:ascii="Symbol" w:hAnsi="Symbol" w:hint="default"/>
+      </w:rPr>
+    </w:lvl>
+    <w:lvl w:ilvl="1" w:tplc="04090003" w:tentative="1">
+      <w:start w:val="1"/>
+      <w:numFmt w:val="bullet"/>
+      <w:lvlText w:val="o"/>
+      <w:lvlJc w:val="left"/>
+      <w:pPr>
+        <w:ind w:left="1363" w:hanging="360"/>
+      </w:pPr>
+      <w:rPr>
+        <w:rFonts w:ascii="Courier New" w:hAnsi="Courier New" w:cs="Courier New" w:hint="default"/>
+      </w:rPr>
+    </w:lvl>
+    <w:lvl w:ilvl="2" w:tplc="04090005" w:tentative="1">
+      <w:start w:val="1"/>
+      <w:numFmt w:val="bullet"/>
+      <w:lvlText w:val=""/>
+      <w:lvlJc w:val="left"/>
+      <w:pPr>
+        <w:ind w:left="2083" w:hanging="360"/>
+      </w:pPr>
+      <w:rPr>
+        <w:rFonts w:ascii="Wingdings" w:hAnsi="Wingdings" w:hint="default"/>
+      </w:rPr>
+    </w:lvl>
+    <w:lvl w:ilvl="3" w:tplc="04090001" w:tentative="1">
+      <w:start w:val="1"/>
+      <w:numFmt w:val="bullet"/>
+      <w:lvlText w:val=""/>
+      <w:lvlJc w:val="left"/>
+      <w:pPr>
+        <w:ind w:left="2803" w:hanging="360"/>
+      </w:pPr>
+      <w:rPr>
+        <w:rFonts w:ascii="Symbol" w:hAnsi="Symbol" w:hint="default"/>
+      </w:rPr>
+    </w:lvl>
+    <w:lvl w:ilvl="4" w:tplc="04090003" w:tentative="1">
+      <w:start w:val="1"/>
+      <w:numFmt w:val="bullet"/>
+      <w:lvlText w:val="o"/>
+      <w:lvlJc w:val="left"/>
+      <w:pPr>
+        <w:ind w:left="3523" w:hanging="360"/>
+      </w:pPr>
+      <w:rPr>
+        <w:rFonts w:ascii="Courier New" w:hAnsi="Courier New" w:cs="Courier New" w:hint="default"/>
+      </w:rPr>
+    </w:lvl>
+    <w:lvl w:ilvl="5" w:tplc="04090005" w:tentative="1">
+      <w:start w:val="1"/>
+      <w:numFmt w:val="bullet"/>
+      <w:lvlText w:val=""/>
+      <w:lvlJc w:val="left"/>
+      <w:pPr>
+        <w:ind w:left="4243" w:hanging="360"/>
+      </w:pPr>
+      <w:rPr>
+        <w:rFonts w:ascii="Wingdings" w:hAnsi="Wingdings" w:hint="default"/>
+      </w:rPr>
+    </w:lvl>
+    <w:lvl w:ilvl="6" w:tplc="04090001" w:tentative="1">
+      <w:start w:val="1"/>
+      <w:numFmt w:val="bullet"/>
+      <w:lvlText w:val=""/>
+      <w:lvlJc w:val="left"/>
+      <w:pPr>
+        <w:ind w:left="4963" w:hanging="360"/>
+      </w:pPr>
+      <w:rPr>
+        <w:rFonts w:ascii="Symbol" w:hAnsi="Symbol" w:hint="default"/>
+      </w:rPr>
+    </w:lvl>
+    <w:lvl w:ilvl="7" w:tplc="04090003" w:tentative="1">
+      <w:start w:val="1"/>
+      <w:numFmt w:val="bullet"/>
+      <w:lvlText w:val="o"/>
+      <w:lvlJc w:val="left"/>
+      <w:pPr>
+        <w:ind w:left="5683" w:hanging="360"/>
+      </w:pPr>
+      <w:rPr>
+        <w:rFonts w:ascii="Courier New" w:hAnsi="Courier New" w:cs="Courier New" w:hint="default"/>
+      </w:rPr>
+    </w:lvl>
+    <w:lvl w:ilvl="8" w:tplc="04090005" w:tentative="1">
+      <w:start w:val="1"/>
+      <w:numFmt w:val="bullet"/>
+      <w:lvlText w:val=""/>
+      <w:lvlJc w:val="left"/>
+      <w:pPr>
+        <w:ind w:left="6403" w:hanging="360"/>
+      </w:pPr>
+      <w:rPr>
+        <w:rFonts w:ascii="Wingdings" w:hAnsi="Wingdings" w:hint="default"/>
+      </w:rPr>
+    </w:lvl>
+  </w:abstractNum>
   <w:num w:numId="1" w16cid:durableId="1189832729">
-    <w:abstractNumId w:val="5"/>
+    <w:abstractNumId w:val="6"/>
   </w:num>
   <w:num w:numId="2" w16cid:durableId="269749212">
-    <w:abstractNumId w:val="10"/>
+    <w:abstractNumId w:val="15"/>
   </w:num>
   <w:num w:numId="3" w16cid:durableId="1068189288">
     <w:abstractNumId w:val="1"/>
   </w:num>
   <w:num w:numId="4" w16cid:durableId="1572035938">
-    <w:abstractNumId w:val="8"/>
+    <w:abstractNumId w:val="11"/>
   </w:num>
   <w:num w:numId="5" w16cid:durableId="145517776">
     <w:abstractNumId w:val="0"/>
   </w:num>
   <w:num w:numId="6" w16cid:durableId="1253507782">
-    <w:abstractNumId w:val="6"/>
+    <w:abstractNumId w:val="7"/>
   </w:num>
   <w:num w:numId="7" w16cid:durableId="360907399">
-    <w:abstractNumId w:val="3"/>
+    <w:abstractNumId w:val="4"/>
   </w:num>
   <w:num w:numId="8" w16cid:durableId="984234196">
-    <w:abstractNumId w:val="7"/>
+    <w:abstractNumId w:val="8"/>
   </w:num>
   <w:num w:numId="9" w16cid:durableId="1067656166">
-    <w:abstractNumId w:val="4"/>
+    <w:abstractNumId w:val="5"/>
   </w:num>
   <w:num w:numId="10" w16cid:durableId="1125809313">
-    <w:abstractNumId w:val="9"/>
+    <w:abstractNumId w:val="12"/>
   </w:num>
   <w:num w:numId="11" w16cid:durableId="1901020567">
     <w:abstractNumId w:val="2"/>
   </w:num>
   <w:num w:numId="12" w16cid:durableId="606667526">
-    <w:abstractNumId w:val="11"/>
+    <w:abstractNumId w:val="16"/>
+  </w:num>
+  <w:num w:numId="13" w16cid:durableId="1515848726">
+    <w:abstractNumId w:val="18"/>
+  </w:num>
+  <w:num w:numId="14" w16cid:durableId="798838670">
+    <w:abstractNumId w:val="9"/>
+  </w:num>
+  <w:num w:numId="15" w16cid:durableId="1106539089">
+    <w:abstractNumId w:val="17"/>
+  </w:num>
+  <w:num w:numId="16" w16cid:durableId="161825536">
+    <w:abstractNumId w:val="3"/>
+  </w:num>
+  <w:num w:numId="17" w16cid:durableId="1078550895">
+    <w:abstractNumId w:val="10"/>
+  </w:num>
+  <w:num w:numId="18" w16cid:durableId="729115583">
+    <w:abstractNumId w:val="14"/>
+  </w:num>
+  <w:num w:numId="19" w16cid:durableId="1871525063">
+    <w:abstractNumId w:val="13"/>
   </w:num>
 </w:numbering>
 </file>
@@ -2523,6 +4415,21 @@
       <w:u w:val="single"/>
     </w:rPr>
   </w:style>
+  <w:style w:type="paragraph" w:styleId="NormalWeb">
+    <w:name w:val="Normal (Web)"/>
+    <w:basedOn w:val="Normal"/>
+    <w:uiPriority w:val="99"/>
+    <w:unhideWhenUsed/>
+    <w:rsid w:val="00714F12"/>
+    <w:pPr>
+      <w:spacing w:before="100" w:beforeAutospacing="1" w:after="100" w:afterAutospacing="1"/>
+    </w:pPr>
+    <w:rPr>
+      <w:rFonts w:ascii="Times New Roman" w:eastAsia="Times New Roman" w:hAnsi="Times New Roman" w:cs="Times New Roman"/>
+      <w:kern w:val="0"/>
+      <w14:ligatures w14:val="none"/>
+    </w:rPr>
+  </w:style>
 </w:styles>
 </file>
 

</xml_diff>